<commit_message>
Agregada captura mapa de navegación al proyecto.docx
</commit_message>
<xml_diff>
--- a/proyecto.docx
+++ b/proyecto.docx
@@ -1,24 +1,24 @@
 
 <file path=word/document.xml><?xml version="1.0" encoding="utf-8"?>
-<w:document xmlns:wpc="http://schemas.microsoft.com/office/word/2010/wordprocessingCanvas" xmlns:cx="http://schemas.microsoft.com/office/drawing/2014/chartex" xmlns:cx1="http://schemas.microsoft.com/office/drawing/2015/9/8/chartex" xmlns:cx2="http://schemas.microsoft.com/office/drawing/2015/10/21/chartex" xmlns:cx3="http://schemas.microsoft.com/office/drawing/2016/5/9/chartex" xmlns:cx4="http://schemas.microsoft.com/office/drawing/2016/5/10/chartex" xmlns:cx5="http://schemas.microsoft.com/office/drawing/2016/5/11/chartex" xmlns:cx6="http://schemas.microsoft.com/office/drawing/2016/5/12/chartex" xmlns:cx7="http://schemas.microsoft.com/office/drawing/2016/5/13/chartex" xmlns:cx8="http://schemas.microsoft.com/office/drawing/2016/5/14/chartex" xmlns:mc="http://schemas.openxmlformats.org/markup-compatibility/2006" xmlns:aink="http://schemas.microsoft.com/office/drawing/2016/ink" xmlns:am3d="http://schemas.microsoft.com/office/drawing/2017/model3d" xmlns:o="urn:schemas-microsoft-com:office:office" xmlns:oel="http://schemas.microsoft.com/office/2019/extlst" xmlns:r="http://schemas.openxmlformats.org/officeDocument/2006/relationships" xmlns:m="http://schemas.openxmlformats.org/officeDocument/2006/math" xmlns:v="urn:schemas-microsoft-com:vml" xmlns:wp14="http://schemas.microsoft.com/office/word/2010/wordprocessingDrawing" xmlns:wp="http://schemas.openxmlformats.org/drawingml/2006/wordprocessingDrawing" xmlns:w10="urn:schemas-microsoft-com:office:word" xmlns:w="http://schemas.openxmlformats.org/wordprocessingml/2006/main" xmlns:w14="http://schemas.microsoft.com/office/word/2010/wordml" xmlns:w15="http://schemas.microsoft.com/office/word/2012/wordml" xmlns:w16cex="http://schemas.microsoft.com/office/word/2018/wordml/cex" xmlns:w16cid="http://schemas.microsoft.com/office/word/2016/wordml/cid" xmlns:w16="http://schemas.microsoft.com/office/word/2018/wordml" xmlns:w16du="http://schemas.microsoft.com/office/word/2023/wordml/word16du" xmlns:w16sdtdh="http://schemas.microsoft.com/office/word/2020/wordml/sdtdatahash" xmlns:w16se="http://schemas.microsoft.com/office/word/2015/wordml/symex" xmlns:wpg="http://schemas.microsoft.com/office/word/2010/wordprocessingGroup" xmlns:wpi="http://schemas.microsoft.com/office/word/2010/wordprocessingInk" xmlns:wne="http://schemas.microsoft.com/office/word/2006/wordml" xmlns:wps="http://schemas.microsoft.com/office/word/2010/wordprocessingShape" xmlns:a="http://schemas.openxmlformats.org/drawingml/2006/main" xmlns:pic="http://schemas.openxmlformats.org/drawingml/2006/picture" xmlns:a14="http://schemas.microsoft.com/office/drawing/2010/main" mc:Ignorable="w14 w15 w16se w16cid w16 w16cex w16sdtdh w16du wp14">
+<w:document xmlns:wpc="http://schemas.microsoft.com/office/word/2010/wordprocessingCanvas" xmlns:cx="http://schemas.microsoft.com/office/drawing/2014/chartex" xmlns:cx1="http://schemas.microsoft.com/office/drawing/2015/9/8/chartex" xmlns:cx2="http://schemas.microsoft.com/office/drawing/2015/10/21/chartex" xmlns:cx3="http://schemas.microsoft.com/office/drawing/2016/5/9/chartex" xmlns:cx4="http://schemas.microsoft.com/office/drawing/2016/5/10/chartex" xmlns:cx5="http://schemas.microsoft.com/office/drawing/2016/5/11/chartex" xmlns:cx6="http://schemas.microsoft.com/office/drawing/2016/5/12/chartex" xmlns:cx7="http://schemas.microsoft.com/office/drawing/2016/5/13/chartex" xmlns:cx8="http://schemas.microsoft.com/office/drawing/2016/5/14/chartex" xmlns:mc="http://schemas.openxmlformats.org/markup-compatibility/2006" xmlns:aink="http://schemas.microsoft.com/office/drawing/2016/ink" xmlns:am3d="http://schemas.microsoft.com/office/drawing/2017/model3d" xmlns:o="urn:schemas-microsoft-com:office:office" xmlns:oel="http://schemas.microsoft.com/office/2019/extlst" xmlns:r="http://schemas.openxmlformats.org/officeDocument/2006/relationships" xmlns:m="http://schemas.openxmlformats.org/officeDocument/2006/math" xmlns:v="urn:schemas-microsoft-com:vml" xmlns:wp14="http://schemas.microsoft.com/office/word/2010/wordprocessingDrawing" xmlns:wp="http://schemas.openxmlformats.org/drawingml/2006/wordprocessingDrawing" xmlns:w10="urn:schemas-microsoft-com:office:word" xmlns:w="http://schemas.openxmlformats.org/wordprocessingml/2006/main" xmlns:w14="http://schemas.microsoft.com/office/word/2010/wordml" xmlns:w15="http://schemas.microsoft.com/office/word/2012/wordml" xmlns:w16cex="http://schemas.microsoft.com/office/word/2018/wordml/cex" xmlns:w16cid="http://schemas.microsoft.com/office/word/2016/wordml/cid" xmlns:w16="http://schemas.microsoft.com/office/word/2018/wordml" xmlns:w16du="http://schemas.microsoft.com/office/word/2023/wordml/word16du" xmlns:w16sdtdh="http://schemas.microsoft.com/office/word/2020/wordml/sdtdatahash" xmlns:w16se="http://schemas.microsoft.com/office/word/2015/wordml/symex" xmlns:wpg="http://schemas.microsoft.com/office/word/2010/wordprocessingGroup" xmlns:wpi="http://schemas.microsoft.com/office/word/2010/wordprocessingInk" xmlns:wne="http://schemas.microsoft.com/office/word/2006/wordml" xmlns:wps="http://schemas.microsoft.com/office/word/2010/wordprocessingShape" mc:Ignorable="w14 w15 w16se w16cid w16 w16cex w16sdtdh w16du wp14">
   <w:body>
     <w:p>
       <w:pPr>
         <w:spacing w:line="480" w:lineRule="auto"/>
         <w:jc w:val="center"/>
         <w:rPr>
-          <w:rFonts w:ascii="Times New Roman" w:hAnsi="Times New Roman" w:eastAsia="Times New Roman" w:cs="Times New Roman"/>
-          <w:b w:val="1"/>
-          <w:bCs w:val="1"/>
-          <w:sz w:val="24"/>
-          <w:szCs w:val="24"/>
-        </w:rPr>
-      </w:pPr>
-      <w:r>
-        <w:rPr>
-          <w:rFonts w:ascii="Times New Roman" w:hAnsi="Times New Roman" w:eastAsia="Times New Roman" w:cs="Times New Roman"/>
-          <w:b w:val="1"/>
-          <w:bCs w:val="1"/>
+          <w:rFonts w:ascii="Times New Roman" w:eastAsia="Times New Roman" w:hAnsi="Times New Roman" w:cs="Times New Roman"/>
+          <w:b/>
+          <w:bCs/>
+          <w:sz w:val="24"/>
+          <w:szCs w:val="24"/>
+        </w:rPr>
+      </w:pPr>
+      <w:r>
+        <w:rPr>
+          <w:rFonts w:ascii="Times New Roman" w:eastAsia="Times New Roman" w:hAnsi="Times New Roman" w:cs="Times New Roman"/>
+          <w:b/>
+          <w:bCs/>
           <w:sz w:val="24"/>
           <w:szCs w:val="24"/>
         </w:rPr>
@@ -28,20 +28,19 @@
     <w:p>
       <w:pPr>
         <w:spacing w:line="480" w:lineRule="auto"/>
-        <w:jc w:val="left"/>
-        <w:rPr>
-          <w:rFonts w:ascii="Times New Roman" w:hAnsi="Times New Roman" w:eastAsia="Times New Roman" w:cs="Times New Roman"/>
-          <w:b w:val="1"/>
-          <w:bCs w:val="1"/>
-          <w:sz w:val="24"/>
-          <w:szCs w:val="24"/>
-        </w:rPr>
-      </w:pPr>
-      <w:r>
-        <w:rPr>
-          <w:rFonts w:ascii="Times New Roman" w:hAnsi="Times New Roman" w:eastAsia="Times New Roman" w:cs="Times New Roman"/>
-          <w:b w:val="1"/>
-          <w:bCs w:val="1"/>
+        <w:rPr>
+          <w:rFonts w:ascii="Times New Roman" w:eastAsia="Times New Roman" w:hAnsi="Times New Roman" w:cs="Times New Roman"/>
+          <w:b/>
+          <w:bCs/>
+          <w:sz w:val="24"/>
+          <w:szCs w:val="24"/>
+        </w:rPr>
+      </w:pPr>
+      <w:r>
+        <w:rPr>
+          <w:rFonts w:ascii="Times New Roman" w:eastAsia="Times New Roman" w:hAnsi="Times New Roman" w:cs="Times New Roman"/>
+          <w:b/>
+          <w:bCs/>
           <w:sz w:val="24"/>
           <w:szCs w:val="24"/>
         </w:rPr>
@@ -51,54 +50,37 @@
     <w:p>
       <w:pPr>
         <w:spacing w:line="480" w:lineRule="auto"/>
-        <w:jc w:val="left"/>
-        <w:rPr>
-          <w:rFonts w:ascii="Times New Roman" w:hAnsi="Times New Roman" w:eastAsia="Times New Roman" w:cs="Times New Roman"/>
-          <w:sz w:val="24"/>
-          <w:szCs w:val="24"/>
-        </w:rPr>
-      </w:pPr>
-      <w:r>
-        <w:rPr>
-          <w:rFonts w:ascii="Times New Roman" w:hAnsi="Times New Roman" w:eastAsia="Times New Roman" w:cs="Times New Roman"/>
-          <w:sz w:val="24"/>
-          <w:szCs w:val="24"/>
-        </w:rPr>
-        <w:t xml:space="preserve">Desarrollar un sitio web para optimizar el proceso de agendamiento de citas del salón de belleza </w:t>
-      </w:r>
-      <w:r>
-        <w:rPr>
-          <w:rFonts w:ascii="Times New Roman" w:hAnsi="Times New Roman" w:eastAsia="Times New Roman" w:cs="Times New Roman"/>
-          <w:sz w:val="24"/>
-          <w:szCs w:val="24"/>
-        </w:rPr>
-        <w:t>Stilyng</w:t>
-      </w:r>
-      <w:r>
-        <w:rPr>
-          <w:rFonts w:ascii="Times New Roman" w:hAnsi="Times New Roman" w:eastAsia="Times New Roman" w:cs="Times New Roman"/>
-          <w:sz w:val="24"/>
-          <w:szCs w:val="24"/>
-        </w:rPr>
-        <w:t xml:space="preserve"> NR.</w:t>
-      </w:r>
-    </w:p>
-    <w:p>
-      <w:pPr>
-        <w:spacing w:line="480" w:lineRule="auto"/>
-        <w:rPr>
-          <w:rFonts w:ascii="Times New Roman" w:hAnsi="Times New Roman" w:eastAsia="Times New Roman" w:cs="Times New Roman"/>
-          <w:b w:val="1"/>
-          <w:bCs w:val="1"/>
-          <w:sz w:val="24"/>
-          <w:szCs w:val="24"/>
-        </w:rPr>
-      </w:pPr>
-      <w:r>
-        <w:rPr>
-          <w:rFonts w:ascii="Times New Roman" w:hAnsi="Times New Roman" w:eastAsia="Times New Roman" w:cs="Times New Roman"/>
-          <w:b w:val="1"/>
-          <w:bCs w:val="1"/>
+        <w:rPr>
+          <w:rFonts w:ascii="Times New Roman" w:eastAsia="Times New Roman" w:hAnsi="Times New Roman" w:cs="Times New Roman"/>
+          <w:sz w:val="24"/>
+          <w:szCs w:val="24"/>
+        </w:rPr>
+      </w:pPr>
+      <w:r>
+        <w:rPr>
+          <w:rFonts w:ascii="Times New Roman" w:eastAsia="Times New Roman" w:hAnsi="Times New Roman" w:cs="Times New Roman"/>
+          <w:sz w:val="24"/>
+          <w:szCs w:val="24"/>
+        </w:rPr>
+        <w:t>Desarrollar un sitio web para optimizar el proceso de agendamiento de citas del salón de belleza Stilyng NR.</w:t>
+      </w:r>
+    </w:p>
+    <w:p>
+      <w:pPr>
+        <w:spacing w:line="480" w:lineRule="auto"/>
+        <w:rPr>
+          <w:rFonts w:ascii="Times New Roman" w:eastAsia="Times New Roman" w:hAnsi="Times New Roman" w:cs="Times New Roman"/>
+          <w:b/>
+          <w:bCs/>
+          <w:sz w:val="24"/>
+          <w:szCs w:val="24"/>
+        </w:rPr>
+      </w:pPr>
+      <w:r>
+        <w:rPr>
+          <w:rFonts w:ascii="Times New Roman" w:eastAsia="Times New Roman" w:hAnsi="Times New Roman" w:cs="Times New Roman"/>
+          <w:b/>
+          <w:bCs/>
           <w:sz w:val="24"/>
           <w:szCs w:val="24"/>
         </w:rPr>
@@ -107,175 +89,107 @@
     </w:p>
     <w:p>
       <w:pPr>
-        <w:pStyle w:val="ListParagraph"/>
+        <w:pStyle w:val="Prrafodelista"/>
         <w:numPr>
           <w:ilvl w:val="0"/>
           <w:numId w:val="2"/>
         </w:numPr>
         <w:spacing w:line="480" w:lineRule="auto"/>
         <w:rPr>
-          <w:rFonts w:ascii="Times New Roman" w:hAnsi="Times New Roman" w:eastAsia="Times New Roman" w:cs="Times New Roman"/>
-          <w:b w:val="0"/>
-          <w:bCs w:val="0"/>
-          <w:sz w:val="22"/>
-          <w:szCs w:val="22"/>
-        </w:rPr>
-      </w:pPr>
-      <w:r>
-        <w:rPr>
-          <w:rFonts w:ascii="Times New Roman" w:hAnsi="Times New Roman" w:eastAsia="Times New Roman" w:cs="Times New Roman"/>
-          <w:b w:val="0"/>
-          <w:bCs w:val="0"/>
-          <w:sz w:val="24"/>
-          <w:szCs w:val="24"/>
-        </w:rPr>
-        <w:t xml:space="preserve">Definir los requisitos funcionales del sistema </w:t>
-      </w:r>
-      <w:r>
-        <w:rPr>
-          <w:rFonts w:ascii="Times New Roman" w:hAnsi="Times New Roman" w:eastAsia="Times New Roman" w:cs="Times New Roman"/>
-          <w:b w:val="0"/>
-          <w:bCs w:val="0"/>
-          <w:sz w:val="24"/>
-          <w:szCs w:val="24"/>
-        </w:rPr>
-        <w:t>de acuerdo con</w:t>
-      </w:r>
-      <w:r>
-        <w:rPr>
-          <w:rFonts w:ascii="Times New Roman" w:hAnsi="Times New Roman" w:eastAsia="Times New Roman" w:cs="Times New Roman"/>
-          <w:b w:val="0"/>
-          <w:bCs w:val="0"/>
-          <w:sz w:val="24"/>
-          <w:szCs w:val="24"/>
-        </w:rPr>
-        <w:t xml:space="preserve"> los requerimientos de los clientes del salón de belleza.</w:t>
-      </w:r>
-    </w:p>
-    <w:p>
-      <w:pPr>
-        <w:pStyle w:val="ListParagraph"/>
+          <w:rFonts w:ascii="Times New Roman" w:eastAsia="Times New Roman" w:hAnsi="Times New Roman" w:cs="Times New Roman"/>
+        </w:rPr>
+      </w:pPr>
+      <w:r>
+        <w:rPr>
+          <w:rFonts w:ascii="Times New Roman" w:eastAsia="Times New Roman" w:hAnsi="Times New Roman" w:cs="Times New Roman"/>
+          <w:sz w:val="24"/>
+          <w:szCs w:val="24"/>
+        </w:rPr>
+        <w:t>Definir los requisitos funcionales del sistema de acuerdo con los requerimientos de los clientes del salón de belleza.</w:t>
+      </w:r>
+    </w:p>
+    <w:p>
+      <w:pPr>
+        <w:pStyle w:val="Prrafodelista"/>
         <w:numPr>
           <w:ilvl w:val="0"/>
           <w:numId w:val="2"/>
         </w:numPr>
         <w:spacing w:line="480" w:lineRule="auto"/>
         <w:rPr>
-          <w:rFonts w:ascii="Times New Roman" w:hAnsi="Times New Roman" w:eastAsia="Times New Roman" w:cs="Times New Roman"/>
-          <w:noProof w:val="0"/>
-          <w:sz w:val="22"/>
-          <w:szCs w:val="22"/>
-          <w:lang w:val="es-CO"/>
-        </w:rPr>
-      </w:pPr>
-      <w:r>
-        <w:rPr>
-          <w:rFonts w:ascii="Times New Roman" w:hAnsi="Times New Roman" w:eastAsia="Times New Roman" w:cs="Times New Roman"/>
-          <w:noProof w:val="0"/>
-          <w:sz w:val="24"/>
-          <w:szCs w:val="24"/>
-          <w:lang w:val="es-CO"/>
+          <w:rFonts w:ascii="Times New Roman" w:eastAsia="Times New Roman" w:hAnsi="Times New Roman" w:cs="Times New Roman"/>
+        </w:rPr>
+      </w:pPr>
+      <w:r>
+        <w:rPr>
+          <w:rFonts w:ascii="Times New Roman" w:eastAsia="Times New Roman" w:hAnsi="Times New Roman" w:cs="Times New Roman"/>
+          <w:sz w:val="24"/>
+          <w:szCs w:val="24"/>
         </w:rPr>
         <w:t>Diseñar una interfaz web intuitiva y atractiva que facilite la experiencia de los usuarios.</w:t>
       </w:r>
     </w:p>
     <w:p>
       <w:pPr>
-        <w:pStyle w:val="ListParagraph"/>
+        <w:pStyle w:val="Prrafodelista"/>
         <w:numPr>
           <w:ilvl w:val="0"/>
           <w:numId w:val="2"/>
         </w:numPr>
         <w:spacing w:line="480" w:lineRule="auto"/>
         <w:rPr>
-          <w:rFonts w:ascii="Times New Roman" w:hAnsi="Times New Roman" w:eastAsia="Times New Roman" w:cs="Times New Roman"/>
-          <w:noProof w:val="0"/>
-          <w:sz w:val="22"/>
-          <w:szCs w:val="22"/>
-          <w:lang w:val="es-CO"/>
-        </w:rPr>
-      </w:pPr>
-      <w:r>
-        <w:rPr>
-          <w:rFonts w:ascii="Times New Roman" w:hAnsi="Times New Roman" w:eastAsia="Times New Roman" w:cs="Times New Roman"/>
-          <w:noProof w:val="0"/>
-          <w:sz w:val="24"/>
-          <w:szCs w:val="24"/>
-          <w:lang w:val="es-CO"/>
-        </w:rPr>
-        <w:t xml:space="preserve">Implementar un </w:t>
-      </w:r>
-      <w:r>
-        <w:rPr>
-          <w:rFonts w:ascii="Times New Roman" w:hAnsi="Times New Roman" w:eastAsia="Times New Roman" w:cs="Times New Roman"/>
-          <w:noProof w:val="0"/>
-          <w:sz w:val="24"/>
-          <w:szCs w:val="24"/>
-          <w:lang w:val="es-CO"/>
-        </w:rPr>
-        <w:t>sistema de registro de citas en línea</w:t>
-      </w:r>
-      <w:r>
-        <w:rPr>
-          <w:rFonts w:ascii="Times New Roman" w:hAnsi="Times New Roman" w:eastAsia="Times New Roman" w:cs="Times New Roman"/>
-          <w:noProof w:val="0"/>
-          <w:sz w:val="24"/>
-          <w:szCs w:val="24"/>
-          <w:lang w:val="es-CO"/>
-        </w:rPr>
-        <w:t>, donde los usuarios puedan seleccionar fecha, hora y servicio.</w:t>
-      </w:r>
-    </w:p>
-    <w:p>
-      <w:pPr>
-        <w:pStyle w:val="ListParagraph"/>
+          <w:rFonts w:ascii="Times New Roman" w:eastAsia="Times New Roman" w:hAnsi="Times New Roman" w:cs="Times New Roman"/>
+        </w:rPr>
+      </w:pPr>
+      <w:r>
+        <w:rPr>
+          <w:rFonts w:ascii="Times New Roman" w:eastAsia="Times New Roman" w:hAnsi="Times New Roman" w:cs="Times New Roman"/>
+          <w:sz w:val="24"/>
+          <w:szCs w:val="24"/>
+        </w:rPr>
+        <w:t>Implementar un sistema de registro de citas en línea, donde los usuarios puedan seleccionar fecha, hora y servicio.</w:t>
+      </w:r>
+    </w:p>
+    <w:p>
+      <w:pPr>
+        <w:pStyle w:val="Prrafodelista"/>
         <w:numPr>
           <w:ilvl w:val="0"/>
           <w:numId w:val="2"/>
         </w:numPr>
         <w:spacing w:line="480" w:lineRule="auto"/>
         <w:rPr>
-          <w:rFonts w:ascii="Times New Roman" w:hAnsi="Times New Roman" w:eastAsia="Times New Roman" w:cs="Times New Roman"/>
-          <w:noProof w:val="0"/>
-          <w:sz w:val="24"/>
-          <w:szCs w:val="24"/>
-          <w:lang w:val="es-CO"/>
-        </w:rPr>
-      </w:pPr>
-      <w:r>
-        <w:rPr>
-          <w:rFonts w:ascii="Times New Roman" w:hAnsi="Times New Roman" w:eastAsia="Times New Roman" w:cs="Times New Roman"/>
-          <w:noProof w:val="0"/>
-          <w:sz w:val="24"/>
-          <w:szCs w:val="24"/>
-          <w:lang w:val="es-CO"/>
+          <w:rFonts w:ascii="Times New Roman" w:eastAsia="Times New Roman" w:hAnsi="Times New Roman" w:cs="Times New Roman"/>
+          <w:sz w:val="24"/>
+          <w:szCs w:val="24"/>
+        </w:rPr>
+      </w:pPr>
+      <w:r>
+        <w:rPr>
+          <w:rFonts w:ascii="Times New Roman" w:eastAsia="Times New Roman" w:hAnsi="Times New Roman" w:cs="Times New Roman"/>
+          <w:sz w:val="24"/>
+          <w:szCs w:val="24"/>
         </w:rPr>
         <w:t>Incorporar un módulo de visualización de servicios y disponibilidad de horarios, para que el cliente consulte las opciones antes de reservar.</w:t>
       </w:r>
     </w:p>
     <w:p>
       <w:pPr>
-        <w:pStyle w:val="ListParagraph"/>
+        <w:pStyle w:val="Prrafodelista"/>
         <w:numPr>
           <w:ilvl w:val="0"/>
           <w:numId w:val="2"/>
         </w:numPr>
         <w:spacing w:line="480" w:lineRule="auto"/>
         <w:rPr>
-          <w:rFonts w:ascii="Times New Roman" w:hAnsi="Times New Roman" w:eastAsia="Times New Roman" w:cs="Times New Roman"/>
-          <w:noProof w:val="0"/>
-          <w:sz w:val="22"/>
-          <w:szCs w:val="22"/>
-          <w:lang w:val="es-CO"/>
-        </w:rPr>
-      </w:pPr>
-      <w:r>
-        <w:rPr>
-          <w:rFonts w:ascii="Times New Roman" w:hAnsi="Times New Roman" w:eastAsia="Times New Roman" w:cs="Times New Roman"/>
-          <w:noProof w:val="0"/>
-          <w:sz w:val="24"/>
-          <w:szCs w:val="24"/>
-          <w:lang w:val="es-CO"/>
+          <w:rFonts w:ascii="Times New Roman" w:eastAsia="Times New Roman" w:hAnsi="Times New Roman" w:cs="Times New Roman"/>
+        </w:rPr>
+      </w:pPr>
+      <w:r>
+        <w:rPr>
+          <w:rFonts w:ascii="Times New Roman" w:eastAsia="Times New Roman" w:hAnsi="Times New Roman" w:cs="Times New Roman"/>
+          <w:sz w:val="24"/>
+          <w:szCs w:val="24"/>
         </w:rPr>
         <w:t>Realizar pruebas básicas de funcionamiento para que se compruebe que el sitio web opera de manera correcta.</w:t>
       </w:r>
@@ -284,18 +198,18 @@
       <w:pPr>
         <w:spacing w:line="480" w:lineRule="auto"/>
         <w:rPr>
-          <w:rFonts w:ascii="Times New Roman" w:hAnsi="Times New Roman" w:eastAsia="Times New Roman" w:cs="Times New Roman"/>
-          <w:b w:val="1"/>
-          <w:bCs w:val="1"/>
-          <w:sz w:val="24"/>
-          <w:szCs w:val="24"/>
-        </w:rPr>
-      </w:pPr>
-      <w:r>
-        <w:rPr>
-          <w:rFonts w:ascii="Times New Roman" w:hAnsi="Times New Roman" w:eastAsia="Times New Roman" w:cs="Times New Roman"/>
-          <w:b w:val="1"/>
-          <w:bCs w:val="1"/>
+          <w:rFonts w:ascii="Times New Roman" w:eastAsia="Times New Roman" w:hAnsi="Times New Roman" w:cs="Times New Roman"/>
+          <w:b/>
+          <w:bCs/>
+          <w:sz w:val="24"/>
+          <w:szCs w:val="24"/>
+        </w:rPr>
+      </w:pPr>
+      <w:r>
+        <w:rPr>
+          <w:rFonts w:ascii="Times New Roman" w:eastAsia="Times New Roman" w:hAnsi="Times New Roman" w:cs="Times New Roman"/>
+          <w:b/>
+          <w:bCs/>
           <w:sz w:val="24"/>
           <w:szCs w:val="24"/>
         </w:rPr>
@@ -306,18 +220,18 @@
       <w:pPr>
         <w:spacing w:line="480" w:lineRule="auto"/>
         <w:rPr>
-          <w:rFonts w:ascii="Times New Roman" w:hAnsi="Times New Roman" w:eastAsia="Times New Roman" w:cs="Times New Roman"/>
-          <w:b w:val="1"/>
-          <w:bCs w:val="1"/>
-          <w:sz w:val="24"/>
-          <w:szCs w:val="24"/>
-        </w:rPr>
-      </w:pPr>
-      <w:r>
-        <w:rPr>
-          <w:rFonts w:ascii="Times New Roman" w:hAnsi="Times New Roman" w:eastAsia="Times New Roman" w:cs="Times New Roman"/>
-          <w:b w:val="1"/>
-          <w:bCs w:val="1"/>
+          <w:rFonts w:ascii="Times New Roman" w:eastAsia="Times New Roman" w:hAnsi="Times New Roman" w:cs="Times New Roman"/>
+          <w:b/>
+          <w:bCs/>
+          <w:sz w:val="24"/>
+          <w:szCs w:val="24"/>
+        </w:rPr>
+      </w:pPr>
+      <w:r>
+        <w:rPr>
+          <w:rFonts w:ascii="Times New Roman" w:eastAsia="Times New Roman" w:hAnsi="Times New Roman" w:cs="Times New Roman"/>
+          <w:b/>
+          <w:bCs/>
           <w:sz w:val="24"/>
           <w:szCs w:val="24"/>
         </w:rPr>
@@ -328,14 +242,14 @@
       <w:pPr>
         <w:spacing w:line="480" w:lineRule="auto"/>
         <w:rPr>
-          <w:rFonts w:ascii="Times New Roman" w:hAnsi="Times New Roman" w:eastAsia="Times New Roman" w:cs="Times New Roman"/>
-          <w:sz w:val="24"/>
-          <w:szCs w:val="24"/>
-        </w:rPr>
-      </w:pPr>
-      <w:r>
-        <w:rPr>
-          <w:rFonts w:ascii="Times New Roman" w:hAnsi="Times New Roman" w:eastAsia="Times New Roman" w:cs="Times New Roman"/>
+          <w:rFonts w:ascii="Times New Roman" w:eastAsia="Times New Roman" w:hAnsi="Times New Roman" w:cs="Times New Roman"/>
+          <w:sz w:val="24"/>
+          <w:szCs w:val="24"/>
+        </w:rPr>
+      </w:pPr>
+      <w:r>
+        <w:rPr>
+          <w:rFonts w:ascii="Times New Roman" w:eastAsia="Times New Roman" w:hAnsi="Times New Roman" w:cs="Times New Roman"/>
           <w:sz w:val="24"/>
           <w:szCs w:val="24"/>
         </w:rPr>
@@ -346,17 +260,18 @@
       <w:pPr>
         <w:spacing w:line="480" w:lineRule="auto"/>
         <w:rPr>
-          <w:rFonts w:ascii="Times New Roman" w:hAnsi="Times New Roman" w:eastAsia="Times New Roman" w:cs="Times New Roman"/>
-          <w:sz w:val="24"/>
-          <w:szCs w:val="24"/>
-        </w:rPr>
-      </w:pPr>
-      <w:r>
-        <w:rPr>
-          <w:rFonts w:ascii="Times New Roman" w:hAnsi="Times New Roman" w:eastAsia="Times New Roman" w:cs="Times New Roman"/>
-          <w:sz w:val="24"/>
-          <w:szCs w:val="24"/>
-        </w:rPr>
+          <w:rFonts w:ascii="Times New Roman" w:eastAsia="Times New Roman" w:hAnsi="Times New Roman" w:cs="Times New Roman"/>
+          <w:sz w:val="24"/>
+          <w:szCs w:val="24"/>
+        </w:rPr>
+      </w:pPr>
+      <w:r>
+        <w:rPr>
+          <w:rFonts w:ascii="Times New Roman" w:eastAsia="Times New Roman" w:hAnsi="Times New Roman" w:cs="Times New Roman"/>
+          <w:sz w:val="24"/>
+          <w:szCs w:val="24"/>
+        </w:rPr>
+        <w:lastRenderedPageBreak/>
         <w:t xml:space="preserve">Dentro de esta industria es fundamental la implementación de sistemas que permitan gestionar toda la información relacionada con los clientes, productos, servicios y optimizar cada uno de los procesos del negocio, como el agendamiento de citas, atención al cliente, prestación de los servicios, venta de productos, gestión del inventario, facturación, entre otros, lo cual lleva al éxito del negocio ya que ayuda a una óptima organización y una mayor eficiencia. </w:t>
       </w:r>
     </w:p>
@@ -364,14 +279,14 @@
       <w:pPr>
         <w:spacing w:line="480" w:lineRule="auto"/>
         <w:rPr>
-          <w:rFonts w:ascii="Times New Roman" w:hAnsi="Times New Roman" w:eastAsia="Times New Roman" w:cs="Times New Roman"/>
-          <w:sz w:val="24"/>
-          <w:szCs w:val="24"/>
-        </w:rPr>
-      </w:pPr>
-      <w:r>
-        <w:rPr>
-          <w:rFonts w:ascii="Times New Roman" w:hAnsi="Times New Roman" w:eastAsia="Times New Roman" w:cs="Times New Roman"/>
+          <w:rFonts w:ascii="Times New Roman" w:eastAsia="Times New Roman" w:hAnsi="Times New Roman" w:cs="Times New Roman"/>
+          <w:sz w:val="24"/>
+          <w:szCs w:val="24"/>
+        </w:rPr>
+      </w:pPr>
+      <w:r>
+        <w:rPr>
+          <w:rFonts w:ascii="Times New Roman" w:eastAsia="Times New Roman" w:hAnsi="Times New Roman" w:cs="Times New Roman"/>
           <w:sz w:val="24"/>
           <w:szCs w:val="24"/>
         </w:rPr>
@@ -382,18 +297,18 @@
       <w:pPr>
         <w:spacing w:line="480" w:lineRule="auto"/>
         <w:rPr>
-          <w:rFonts w:ascii="Times New Roman" w:hAnsi="Times New Roman" w:eastAsia="Times New Roman" w:cs="Times New Roman"/>
-          <w:b w:val="1"/>
-          <w:bCs w:val="1"/>
-          <w:sz w:val="24"/>
-          <w:szCs w:val="24"/>
-        </w:rPr>
-      </w:pPr>
-      <w:r>
-        <w:rPr>
-          <w:rFonts w:ascii="Times New Roman" w:hAnsi="Times New Roman" w:eastAsia="Times New Roman" w:cs="Times New Roman"/>
-          <w:b w:val="1"/>
-          <w:bCs w:val="1"/>
+          <w:rFonts w:ascii="Times New Roman" w:eastAsia="Times New Roman" w:hAnsi="Times New Roman" w:cs="Times New Roman"/>
+          <w:b/>
+          <w:bCs/>
+          <w:sz w:val="24"/>
+          <w:szCs w:val="24"/>
+        </w:rPr>
+      </w:pPr>
+      <w:r>
+        <w:rPr>
+          <w:rFonts w:ascii="Times New Roman" w:eastAsia="Times New Roman" w:hAnsi="Times New Roman" w:cs="Times New Roman"/>
+          <w:b/>
+          <w:bCs/>
           <w:sz w:val="24"/>
           <w:szCs w:val="24"/>
         </w:rPr>
@@ -404,82 +319,56 @@
       <w:pPr>
         <w:spacing w:line="480" w:lineRule="auto"/>
         <w:rPr>
-          <w:rFonts w:ascii="Times New Roman" w:hAnsi="Times New Roman" w:eastAsia="Times New Roman" w:cs="Times New Roman"/>
-          <w:b w:val="0"/>
-          <w:bCs w:val="0"/>
-          <w:sz w:val="24"/>
-          <w:szCs w:val="24"/>
-        </w:rPr>
-      </w:pPr>
-      <w:r>
-        <w:rPr>
-          <w:rFonts w:ascii="Times New Roman" w:hAnsi="Times New Roman" w:eastAsia="Times New Roman" w:cs="Times New Roman"/>
-          <w:b w:val="0"/>
-          <w:bCs w:val="0"/>
-          <w:sz w:val="24"/>
-          <w:szCs w:val="24"/>
-        </w:rPr>
-        <w:t xml:space="preserve">Existe una gran variedad de aplicaciones para agendar citas online que ofrecen funciones de gestión y mejora en las diversas áreas de un salón de belleza, incluyendo citas, recordatorios, inventario, comisiones, ventas y marketing. Algunas de </w:t>
-      </w:r>
-      <w:r>
-        <w:rPr>
-          <w:rFonts w:ascii="Times New Roman" w:hAnsi="Times New Roman" w:eastAsia="Times New Roman" w:cs="Times New Roman"/>
-          <w:b w:val="0"/>
-          <w:bCs w:val="0"/>
-          <w:sz w:val="24"/>
-          <w:szCs w:val="24"/>
-        </w:rPr>
-        <w:t>estas plataformas</w:t>
-      </w:r>
-      <w:r>
-        <w:rPr>
-          <w:rFonts w:ascii="Times New Roman" w:hAnsi="Times New Roman" w:eastAsia="Times New Roman" w:cs="Times New Roman"/>
-          <w:b w:val="0"/>
-          <w:bCs w:val="0"/>
-          <w:sz w:val="24"/>
-          <w:szCs w:val="24"/>
-        </w:rPr>
-        <w:t xml:space="preserve"> son:</w:t>
-      </w:r>
-    </w:p>
-    <w:p>
-      <w:pPr>
-        <w:spacing w:line="480" w:lineRule="auto"/>
-        <w:rPr>
-          <w:rFonts w:ascii="Times New Roman" w:hAnsi="Times New Roman" w:eastAsia="Times New Roman" w:cs="Times New Roman"/>
-          <w:b w:val="1"/>
-          <w:bCs w:val="1"/>
-          <w:sz w:val="24"/>
-          <w:szCs w:val="24"/>
-        </w:rPr>
-      </w:pPr>
-      <w:r>
-        <w:rPr>
-          <w:rFonts w:ascii="Times New Roman" w:hAnsi="Times New Roman" w:eastAsia="Times New Roman" w:cs="Times New Roman"/>
-          <w:b w:val="1"/>
-          <w:bCs w:val="1"/>
+          <w:rFonts w:ascii="Times New Roman" w:eastAsia="Times New Roman" w:hAnsi="Times New Roman" w:cs="Times New Roman"/>
+          <w:sz w:val="24"/>
+          <w:szCs w:val="24"/>
+        </w:rPr>
+      </w:pPr>
+      <w:r>
+        <w:rPr>
+          <w:rFonts w:ascii="Times New Roman" w:eastAsia="Times New Roman" w:hAnsi="Times New Roman" w:cs="Times New Roman"/>
+          <w:sz w:val="24"/>
+          <w:szCs w:val="24"/>
+        </w:rPr>
+        <w:t>Existe una gran variedad de aplicaciones para agendar citas online que ofrecen funciones de gestión y mejora en las diversas áreas de un salón de belleza, incluyendo citas, recordatorios, inventario, comisiones, ventas y marketing. Algunas de estas plataformas son:</w:t>
+      </w:r>
+    </w:p>
+    <w:p>
+      <w:pPr>
+        <w:spacing w:line="480" w:lineRule="auto"/>
+        <w:rPr>
+          <w:rFonts w:ascii="Times New Roman" w:eastAsia="Times New Roman" w:hAnsi="Times New Roman" w:cs="Times New Roman"/>
+          <w:b/>
+          <w:bCs/>
+          <w:sz w:val="24"/>
+          <w:szCs w:val="24"/>
+        </w:rPr>
+      </w:pPr>
+      <w:proofErr w:type="spellStart"/>
+      <w:r>
+        <w:rPr>
+          <w:rFonts w:ascii="Times New Roman" w:eastAsia="Times New Roman" w:hAnsi="Times New Roman" w:cs="Times New Roman"/>
+          <w:b/>
+          <w:bCs/>
           <w:sz w:val="24"/>
           <w:szCs w:val="24"/>
         </w:rPr>
         <w:t>AgendaPro</w:t>
       </w:r>
-    </w:p>
-    <w:p>
-      <w:pPr>
-        <w:spacing w:line="480" w:lineRule="auto"/>
-        <w:rPr>
-          <w:rFonts w:ascii="Times New Roman" w:hAnsi="Times New Roman" w:eastAsia="Times New Roman" w:cs="Times New Roman"/>
-          <w:b w:val="0"/>
-          <w:bCs w:val="0"/>
-          <w:sz w:val="24"/>
-          <w:szCs w:val="24"/>
-        </w:rPr>
-      </w:pPr>
-      <w:r>
-        <w:rPr>
-          <w:rFonts w:ascii="Times New Roman" w:hAnsi="Times New Roman" w:eastAsia="Times New Roman" w:cs="Times New Roman"/>
-          <w:b w:val="0"/>
-          <w:bCs w:val="0"/>
+      <w:proofErr w:type="spellEnd"/>
+    </w:p>
+    <w:p>
+      <w:pPr>
+        <w:spacing w:line="480" w:lineRule="auto"/>
+        <w:rPr>
+          <w:rFonts w:ascii="Times New Roman" w:eastAsia="Times New Roman" w:hAnsi="Times New Roman" w:cs="Times New Roman"/>
+          <w:sz w:val="24"/>
+          <w:szCs w:val="24"/>
+        </w:rPr>
+      </w:pPr>
+      <w:r>
+        <w:rPr>
+          <w:rFonts w:ascii="Times New Roman" w:eastAsia="Times New Roman" w:hAnsi="Times New Roman" w:cs="Times New Roman"/>
           <w:sz w:val="24"/>
           <w:szCs w:val="24"/>
         </w:rPr>
@@ -491,23 +380,27 @@
         <w:spacing w:line="480" w:lineRule="auto"/>
       </w:pPr>
       <w:r>
+        <w:rPr>
+          <w:noProof/>
+        </w:rPr>
+        <w:lastRenderedPageBreak/>
         <w:drawing>
-          <wp:inline wp14:editId="3A328CE1" wp14:anchorId="196A4BC3">
+          <wp:inline distT="0" distB="0" distL="0" distR="0" wp14:anchorId="196A4BC3" wp14:editId="3A328CE1">
             <wp:extent cx="5575758" cy="3940832"/>
             <wp:effectExtent l="0" t="0" r="0" b="0"/>
             <wp:docPr id="712938924" name="drawing"/>
             <wp:cNvGraphicFramePr>
-              <a:graphicFrameLocks noChangeAspect="1"/>
+              <a:graphicFrameLocks xmlns:a="http://schemas.openxmlformats.org/drawingml/2006/main" noChangeAspect="1"/>
             </wp:cNvGraphicFramePr>
-            <a:graphic>
-              <a:graphicData xmlns:a="http://schemas.openxmlformats.org/drawingml/2006/main" uri="http://schemas.openxmlformats.org/drawingml/2006/picture">
+            <a:graphic xmlns:a="http://schemas.openxmlformats.org/drawingml/2006/main">
+              <a:graphicData uri="http://schemas.openxmlformats.org/drawingml/2006/picture">
                 <pic:pic xmlns:pic="http://schemas.openxmlformats.org/drawingml/2006/picture">
                   <pic:nvPicPr>
                     <pic:cNvPr id="712938924" name=""/>
                     <pic:cNvPicPr/>
                   </pic:nvPicPr>
                   <pic:blipFill>
-                    <a:blip xmlns:r="http://schemas.openxmlformats.org/officeDocument/2006/relationships" r:embed="rId1818335650">
+                    <a:blip r:embed="rId5">
                       <a:extLst>
                         <a:ext uri="{28A0092B-C50C-407E-A947-70E740481C1C}">
                           <a14:useLocalDpi xmlns:a14="http://schemas.microsoft.com/office/drawing/2010/main"/>
@@ -519,7 +412,7 @@
                     </a:stretch>
                   </pic:blipFill>
                   <pic:spPr>
-                    <a:xfrm rot="0">
+                    <a:xfrm>
                       <a:off x="0" y="0"/>
                       <a:ext cx="5575758" cy="3940832"/>
                     </a:xfrm>
@@ -538,16 +431,16 @@
       <w:pPr>
         <w:spacing w:line="480" w:lineRule="auto"/>
         <w:rPr>
-          <w:rFonts w:ascii="Times New Roman" w:hAnsi="Times New Roman" w:eastAsia="Times New Roman" w:cs="Times New Roman"/>
-          <w:sz w:val="24"/>
-          <w:szCs w:val="24"/>
-        </w:rPr>
-      </w:pPr>
-      <w:hyperlink r:id="Ra28367a623384b51">
+          <w:rFonts w:ascii="Times New Roman" w:eastAsia="Times New Roman" w:hAnsi="Times New Roman" w:cs="Times New Roman"/>
+          <w:sz w:val="24"/>
+          <w:szCs w:val="24"/>
+        </w:rPr>
+      </w:pPr>
+      <w:hyperlink r:id="rId6">
         <w:r>
           <w:rPr>
-            <w:rStyle w:val="Hyperlink"/>
-            <w:rFonts w:ascii="Times New Roman" w:hAnsi="Times New Roman" w:eastAsia="Times New Roman" w:cs="Times New Roman"/>
+            <w:rStyle w:val="Hipervnculo"/>
+            <w:rFonts w:ascii="Times New Roman" w:eastAsia="Times New Roman" w:hAnsi="Times New Roman" w:cs="Times New Roman"/>
             <w:sz w:val="24"/>
             <w:szCs w:val="24"/>
           </w:rPr>
@@ -556,7 +449,7 @@
       </w:hyperlink>
       <w:r>
         <w:rPr>
-          <w:rFonts w:ascii="Times New Roman" w:hAnsi="Times New Roman" w:eastAsia="Times New Roman" w:cs="Times New Roman"/>
+          <w:rFonts w:ascii="Times New Roman" w:eastAsia="Times New Roman" w:hAnsi="Times New Roman" w:cs="Times New Roman"/>
           <w:sz w:val="24"/>
           <w:szCs w:val="24"/>
         </w:rPr>
@@ -567,53 +460,59 @@
       <w:pPr>
         <w:spacing w:line="480" w:lineRule="auto"/>
         <w:rPr>
-          <w:rFonts w:ascii="Times New Roman" w:hAnsi="Times New Roman" w:eastAsia="Times New Roman" w:cs="Times New Roman"/>
-          <w:b w:val="1"/>
-          <w:bCs w:val="1"/>
-          <w:sz w:val="24"/>
-          <w:szCs w:val="24"/>
-        </w:rPr>
-      </w:pPr>
-      <w:r>
-        <w:rPr>
-          <w:rFonts w:ascii="Times New Roman" w:hAnsi="Times New Roman" w:eastAsia="Times New Roman" w:cs="Times New Roman"/>
-          <w:b w:val="1"/>
-          <w:bCs w:val="1"/>
+          <w:rFonts w:ascii="Times New Roman" w:eastAsia="Times New Roman" w:hAnsi="Times New Roman" w:cs="Times New Roman"/>
+          <w:b/>
+          <w:bCs/>
+          <w:sz w:val="24"/>
+          <w:szCs w:val="24"/>
+        </w:rPr>
+      </w:pPr>
+      <w:proofErr w:type="spellStart"/>
+      <w:r>
+        <w:rPr>
+          <w:rFonts w:ascii="Times New Roman" w:eastAsia="Times New Roman" w:hAnsi="Times New Roman" w:cs="Times New Roman"/>
+          <w:b/>
+          <w:bCs/>
           <w:sz w:val="24"/>
           <w:szCs w:val="24"/>
         </w:rPr>
         <w:t>Booksy</w:t>
       </w:r>
-    </w:p>
-    <w:p>
-      <w:pPr>
-        <w:spacing w:line="480" w:lineRule="auto"/>
-        <w:rPr>
-          <w:rFonts w:ascii="Times New Roman" w:hAnsi="Times New Roman" w:eastAsia="Times New Roman" w:cs="Times New Roman"/>
-          <w:sz w:val="24"/>
-          <w:szCs w:val="24"/>
-        </w:rPr>
-      </w:pPr>
-      <w:r>
+      <w:proofErr w:type="spellEnd"/>
+    </w:p>
+    <w:p>
+      <w:pPr>
+        <w:spacing w:line="480" w:lineRule="auto"/>
+        <w:rPr>
+          <w:rFonts w:ascii="Times New Roman" w:eastAsia="Times New Roman" w:hAnsi="Times New Roman" w:cs="Times New Roman"/>
+          <w:sz w:val="24"/>
+          <w:szCs w:val="24"/>
+        </w:rPr>
+      </w:pPr>
+      <w:r>
+        <w:rPr>
+          <w:noProof/>
+        </w:rPr>
+        <w:lastRenderedPageBreak/>
         <w:drawing>
-          <wp:inline wp14:editId="5FD15166" wp14:anchorId="69814300">
+          <wp:inline distT="0" distB="0" distL="0" distR="0" wp14:anchorId="69814300" wp14:editId="5FD15166">
             <wp:extent cx="5619750" cy="3981450"/>
             <wp:effectExtent l="0" t="0" r="0" b="0"/>
             <wp:docPr id="1739961202" name="drawing"/>
             <wp:cNvGraphicFramePr>
-              <a:graphicFrameLocks noChangeAspect="1"/>
+              <a:graphicFrameLocks xmlns:a="http://schemas.openxmlformats.org/drawingml/2006/main" noChangeAspect="1"/>
             </wp:cNvGraphicFramePr>
-            <a:graphic>
-              <a:graphicData xmlns:a="http://schemas.openxmlformats.org/drawingml/2006/main" uri="http://schemas.openxmlformats.org/drawingml/2006/picture">
+            <a:graphic xmlns:a="http://schemas.openxmlformats.org/drawingml/2006/main">
+              <a:graphicData uri="http://schemas.openxmlformats.org/drawingml/2006/picture">
                 <pic:pic xmlns:pic="http://schemas.openxmlformats.org/drawingml/2006/picture">
                   <pic:nvPicPr>
                     <pic:cNvPr id="1739961202" name=""/>
                     <pic:cNvPicPr/>
                   </pic:nvPicPr>
                   <pic:blipFill>
-                    <a:blip xmlns:r="http://schemas.openxmlformats.org/officeDocument/2006/relationships" r:embed="rId483190206">
+                    <a:blip r:embed="rId7">
                       <a:extLst>
-                        <a:ext xmlns:a="http://schemas.openxmlformats.org/drawingml/2006/main" uri="{28A0092B-C50C-407E-A947-70E740481C1C}">
+                        <a:ext uri="{28A0092B-C50C-407E-A947-70E740481C1C}">
                           <a14:useLocalDpi xmlns:a14="http://schemas.microsoft.com/office/drawing/2010/main" val="0"/>
                         </a:ext>
                       </a:extLst>
@@ -637,11 +536,11 @@
           </wp:inline>
         </w:drawing>
       </w:r>
-      <w:hyperlink w:anchor="ba_s=seo" r:id="R97ebcb1135c441bc">
+      <w:hyperlink r:id="rId8" w:anchor="ba_s=seo">
         <w:r>
           <w:rPr>
-            <w:rStyle w:val="Hyperlink"/>
-            <w:rFonts w:ascii="Times New Roman" w:hAnsi="Times New Roman" w:eastAsia="Times New Roman" w:cs="Times New Roman"/>
+            <w:rStyle w:val="Hipervnculo"/>
+            <w:rFonts w:ascii="Times New Roman" w:eastAsia="Times New Roman" w:hAnsi="Times New Roman" w:cs="Times New Roman"/>
             <w:sz w:val="24"/>
             <w:szCs w:val="24"/>
           </w:rPr>
@@ -654,9 +553,9 @@
         <w:spacing w:line="480" w:lineRule="auto"/>
         <w:jc w:val="center"/>
         <w:rPr>
-          <w:rFonts w:ascii="Times New Roman" w:hAnsi="Times New Roman" w:eastAsia="Times New Roman" w:cs="Times New Roman"/>
-          <w:b w:val="1"/>
-          <w:bCs w:val="1"/>
+          <w:rFonts w:ascii="Times New Roman" w:eastAsia="Times New Roman" w:hAnsi="Times New Roman" w:cs="Times New Roman"/>
+          <w:b/>
+          <w:bCs/>
           <w:sz w:val="24"/>
           <w:szCs w:val="24"/>
         </w:rPr>
@@ -672,45 +571,44 @@
     </w:p>
     <w:p>
       <w:pPr>
-        <w:pStyle w:val="Normal"/>
         <w:spacing w:line="480" w:lineRule="auto"/>
         <w:jc w:val="center"/>
         <w:rPr>
-          <w:rFonts w:ascii="Times New Roman" w:hAnsi="Times New Roman" w:eastAsia="Times New Roman" w:cs="Times New Roman"/>
-          <w:b w:val="1"/>
-          <w:bCs w:val="1"/>
-          <w:sz w:val="24"/>
-          <w:szCs w:val="24"/>
-        </w:rPr>
-      </w:pPr>
-      <w:r>
-        <w:rPr>
-          <w:rFonts w:ascii="Times New Roman" w:hAnsi="Times New Roman" w:eastAsia="Times New Roman" w:cs="Times New Roman"/>
-          <w:b w:val="1"/>
-          <w:bCs w:val="1"/>
-          <w:sz w:val="24"/>
-          <w:szCs w:val="24"/>
-        </w:rPr>
+          <w:rFonts w:ascii="Times New Roman" w:eastAsia="Times New Roman" w:hAnsi="Times New Roman" w:cs="Times New Roman"/>
+          <w:b/>
+          <w:bCs/>
+          <w:sz w:val="24"/>
+          <w:szCs w:val="24"/>
+        </w:rPr>
+      </w:pPr>
+      <w:r>
+        <w:rPr>
+          <w:rFonts w:ascii="Times New Roman" w:eastAsia="Times New Roman" w:hAnsi="Times New Roman" w:cs="Times New Roman"/>
+          <w:b/>
+          <w:bCs/>
+          <w:sz w:val="24"/>
+          <w:szCs w:val="24"/>
+        </w:rPr>
+        <w:lastRenderedPageBreak/>
         <w:t>DIAGRAMA DE SECUENCIA</w:t>
       </w:r>
     </w:p>
     <w:p>
       <w:pPr>
         <w:spacing w:line="480" w:lineRule="auto"/>
-        <w:jc w:val="left"/>
-        <w:rPr>
-          <w:rFonts w:ascii="Times New Roman" w:hAnsi="Times New Roman" w:eastAsia="Times New Roman" w:cs="Times New Roman"/>
-          <w:b w:val="1"/>
-          <w:bCs w:val="1"/>
-          <w:sz w:val="24"/>
-          <w:szCs w:val="24"/>
-        </w:rPr>
-      </w:pPr>
-      <w:r>
-        <w:rPr>
-          <w:rFonts w:ascii="Times New Roman" w:hAnsi="Times New Roman" w:eastAsia="Times New Roman" w:cs="Times New Roman"/>
-          <w:b w:val="1"/>
-          <w:bCs w:val="1"/>
+        <w:rPr>
+          <w:rFonts w:ascii="Times New Roman" w:eastAsia="Times New Roman" w:hAnsi="Times New Roman" w:cs="Times New Roman"/>
+          <w:b/>
+          <w:bCs/>
+          <w:sz w:val="24"/>
+          <w:szCs w:val="24"/>
+        </w:rPr>
+      </w:pPr>
+      <w:r>
+        <w:rPr>
+          <w:rFonts w:ascii="Times New Roman" w:eastAsia="Times New Roman" w:hAnsi="Times New Roman" w:cs="Times New Roman"/>
+          <w:b/>
+          <w:bCs/>
           <w:sz w:val="24"/>
           <w:szCs w:val="24"/>
         </w:rPr>
@@ -720,20 +618,19 @@
     <w:p>
       <w:pPr>
         <w:spacing w:line="480" w:lineRule="auto"/>
-        <w:jc w:val="left"/>
-        <w:rPr>
-          <w:rFonts w:ascii="Times New Roman" w:hAnsi="Times New Roman" w:eastAsia="Times New Roman" w:cs="Times New Roman"/>
-          <w:b w:val="1"/>
-          <w:bCs w:val="1"/>
-          <w:sz w:val="24"/>
-          <w:szCs w:val="24"/>
-        </w:rPr>
-      </w:pPr>
-      <w:r>
-        <w:rPr>
-          <w:rFonts w:ascii="Times New Roman" w:hAnsi="Times New Roman" w:eastAsia="Times New Roman" w:cs="Times New Roman"/>
-          <w:b w:val="1"/>
-          <w:bCs w:val="1"/>
+        <w:rPr>
+          <w:rFonts w:ascii="Times New Roman" w:eastAsia="Times New Roman" w:hAnsi="Times New Roman" w:cs="Times New Roman"/>
+          <w:b/>
+          <w:bCs/>
+          <w:sz w:val="24"/>
+          <w:szCs w:val="24"/>
+        </w:rPr>
+      </w:pPr>
+      <w:r>
+        <w:rPr>
+          <w:rFonts w:ascii="Times New Roman" w:eastAsia="Times New Roman" w:hAnsi="Times New Roman" w:cs="Times New Roman"/>
+          <w:b/>
+          <w:bCs/>
           <w:sz w:val="24"/>
           <w:szCs w:val="24"/>
         </w:rPr>
@@ -743,28 +640,30 @@
     <w:p>
       <w:pPr>
         <w:spacing w:line="480" w:lineRule="auto"/>
-        <w:jc w:val="left"/>
-      </w:pPr>
-      <w:r>
+      </w:pPr>
+      <w:r>
+        <w:rPr>
+          <w:noProof/>
+        </w:rPr>
         <w:drawing>
-          <wp:inline wp14:editId="43E7C75D" wp14:anchorId="28ECF3F9">
+          <wp:inline distT="0" distB="0" distL="0" distR="0" wp14:anchorId="28ECF3F9" wp14:editId="43E7C75D">
             <wp:extent cx="5476875" cy="5619750"/>
             <wp:effectExtent l="0" t="0" r="0" b="0"/>
             <wp:docPr id="309468250" name="drawing"/>
             <wp:cNvGraphicFramePr>
-              <a:graphicFrameLocks noChangeAspect="1"/>
+              <a:graphicFrameLocks xmlns:a="http://schemas.openxmlformats.org/drawingml/2006/main" noChangeAspect="1"/>
             </wp:cNvGraphicFramePr>
-            <a:graphic>
-              <a:graphicData xmlns:a="http://schemas.openxmlformats.org/drawingml/2006/main" uri="http://schemas.openxmlformats.org/drawingml/2006/picture">
+            <a:graphic xmlns:a="http://schemas.openxmlformats.org/drawingml/2006/main">
+              <a:graphicData uri="http://schemas.openxmlformats.org/drawingml/2006/picture">
                 <pic:pic xmlns:pic="http://schemas.openxmlformats.org/drawingml/2006/picture">
                   <pic:nvPicPr>
                     <pic:cNvPr id="309468250" name=""/>
                     <pic:cNvPicPr/>
                   </pic:nvPicPr>
                   <pic:blipFill>
-                    <a:blip xmlns:r="http://schemas.openxmlformats.org/officeDocument/2006/relationships" r:embed="rId138907492">
+                    <a:blip r:embed="rId9">
                       <a:extLst>
-                        <a:ext xmlns:a="http://schemas.openxmlformats.org/drawingml/2006/main" uri="{28A0092B-C50C-407E-A947-70E740481C1C}">
+                        <a:ext uri="{28A0092B-C50C-407E-A947-70E740481C1C}">
                           <a14:useLocalDpi xmlns:a14="http://schemas.microsoft.com/office/drawing/2010/main" val="0"/>
                         </a:ext>
                       </a:extLst>
@@ -791,13 +690,11 @@
     </w:p>
     <w:p>
       <w:pPr>
-        <w:pStyle w:val="Normal"/>
-        <w:spacing w:line="480" w:lineRule="auto"/>
-        <w:jc w:val="left"/>
-        <w:rPr>
-          <w:rFonts w:ascii="Times New Roman" w:hAnsi="Times New Roman" w:eastAsia="Times New Roman" w:cs="Times New Roman"/>
-          <w:b w:val="1"/>
-          <w:bCs w:val="1"/>
+        <w:spacing w:line="480" w:lineRule="auto"/>
+        <w:rPr>
+          <w:rFonts w:ascii="Times New Roman" w:eastAsia="Times New Roman" w:hAnsi="Times New Roman" w:cs="Times New Roman"/>
+          <w:b/>
+          <w:bCs/>
           <w:sz w:val="24"/>
           <w:szCs w:val="24"/>
         </w:rPr>
@@ -813,46 +710,43 @@
     </w:p>
     <w:p>
       <w:pPr>
-        <w:pStyle w:val="Normal"/>
-        <w:spacing w:line="480" w:lineRule="auto"/>
-        <w:jc w:val="left"/>
-        <w:rPr>
-          <w:rFonts w:ascii="Times New Roman" w:hAnsi="Times New Roman" w:eastAsia="Times New Roman" w:cs="Times New Roman"/>
-          <w:b w:val="1"/>
-          <w:bCs w:val="1"/>
-          <w:sz w:val="24"/>
-          <w:szCs w:val="24"/>
-        </w:rPr>
-      </w:pPr>
-      <w:r>
-        <w:rPr>
-          <w:rFonts w:ascii="Times New Roman" w:hAnsi="Times New Roman" w:eastAsia="Times New Roman" w:cs="Times New Roman"/>
-          <w:b w:val="1"/>
-          <w:bCs w:val="1"/>
-          <w:sz w:val="24"/>
-          <w:szCs w:val="24"/>
-        </w:rPr>
+        <w:spacing w:line="480" w:lineRule="auto"/>
+        <w:rPr>
+          <w:rFonts w:ascii="Times New Roman" w:eastAsia="Times New Roman" w:hAnsi="Times New Roman" w:cs="Times New Roman"/>
+          <w:b/>
+          <w:bCs/>
+          <w:sz w:val="24"/>
+          <w:szCs w:val="24"/>
+        </w:rPr>
+      </w:pPr>
+      <w:r>
+        <w:rPr>
+          <w:rFonts w:ascii="Times New Roman" w:eastAsia="Times New Roman" w:hAnsi="Times New Roman" w:cs="Times New Roman"/>
+          <w:b/>
+          <w:bCs/>
+          <w:sz w:val="24"/>
+          <w:szCs w:val="24"/>
+        </w:rPr>
+        <w:lastRenderedPageBreak/>
         <w:t>Rol: Administrador</w:t>
       </w:r>
     </w:p>
     <w:p>
       <w:pPr>
-        <w:pStyle w:val="Normal"/>
-        <w:spacing w:line="480" w:lineRule="auto"/>
-        <w:jc w:val="left"/>
-        <w:rPr>
-          <w:rFonts w:ascii="Times New Roman" w:hAnsi="Times New Roman" w:eastAsia="Times New Roman" w:cs="Times New Roman"/>
-          <w:b w:val="1"/>
-          <w:bCs w:val="1"/>
-          <w:sz w:val="24"/>
-          <w:szCs w:val="24"/>
-        </w:rPr>
-      </w:pPr>
-      <w:r>
-        <w:rPr>
-          <w:rFonts w:ascii="Times New Roman" w:hAnsi="Times New Roman" w:eastAsia="Times New Roman" w:cs="Times New Roman"/>
-          <w:b w:val="1"/>
-          <w:bCs w:val="1"/>
+        <w:spacing w:line="480" w:lineRule="auto"/>
+        <w:rPr>
+          <w:rFonts w:ascii="Times New Roman" w:eastAsia="Times New Roman" w:hAnsi="Times New Roman" w:cs="Times New Roman"/>
+          <w:b/>
+          <w:bCs/>
+          <w:sz w:val="24"/>
+          <w:szCs w:val="24"/>
+        </w:rPr>
+      </w:pPr>
+      <w:r>
+        <w:rPr>
+          <w:rFonts w:ascii="Times New Roman" w:eastAsia="Times New Roman" w:hAnsi="Times New Roman" w:cs="Times New Roman"/>
+          <w:b/>
+          <w:bCs/>
           <w:sz w:val="24"/>
           <w:szCs w:val="24"/>
         </w:rPr>
@@ -862,28 +756,30 @@
     <w:p>
       <w:pPr>
         <w:spacing w:line="480" w:lineRule="auto"/>
-        <w:jc w:val="left"/>
-      </w:pPr>
-      <w:r>
+      </w:pPr>
+      <w:r>
+        <w:rPr>
+          <w:noProof/>
+        </w:rPr>
         <w:drawing>
-          <wp:inline wp14:editId="7556E1A9" wp14:anchorId="1F739088">
+          <wp:inline distT="0" distB="0" distL="0" distR="0" wp14:anchorId="1F739088" wp14:editId="7556E1A9">
             <wp:extent cx="5019675" cy="5619750"/>
             <wp:effectExtent l="0" t="0" r="0" b="0"/>
             <wp:docPr id="1985120634" name="drawing"/>
             <wp:cNvGraphicFramePr>
-              <a:graphicFrameLocks noChangeAspect="1"/>
+              <a:graphicFrameLocks xmlns:a="http://schemas.openxmlformats.org/drawingml/2006/main" noChangeAspect="1"/>
             </wp:cNvGraphicFramePr>
-            <a:graphic>
-              <a:graphicData xmlns:a="http://schemas.openxmlformats.org/drawingml/2006/main" uri="http://schemas.openxmlformats.org/drawingml/2006/picture">
+            <a:graphic xmlns:a="http://schemas.openxmlformats.org/drawingml/2006/main">
+              <a:graphicData uri="http://schemas.openxmlformats.org/drawingml/2006/picture">
                 <pic:pic xmlns:pic="http://schemas.openxmlformats.org/drawingml/2006/picture">
                   <pic:nvPicPr>
                     <pic:cNvPr id="1985120634" name=""/>
                     <pic:cNvPicPr/>
                   </pic:nvPicPr>
                   <pic:blipFill>
-                    <a:blip xmlns:r="http://schemas.openxmlformats.org/officeDocument/2006/relationships" r:embed="rId1505518560">
+                    <a:blip r:embed="rId10">
                       <a:extLst>
-                        <a:ext xmlns:a="http://schemas.openxmlformats.org/drawingml/2006/main" uri="{28A0092B-C50C-407E-A947-70E740481C1C}">
+                        <a:ext uri="{28A0092B-C50C-407E-A947-70E740481C1C}">
                           <a14:useLocalDpi xmlns:a14="http://schemas.microsoft.com/office/drawing/2010/main" val="0"/>
                         </a:ext>
                       </a:extLst>
@@ -910,34 +806,115 @@
     </w:p>
     <w:p>
       <w:pPr>
-        <w:pStyle w:val="Normal"/>
-        <w:spacing w:line="480" w:lineRule="auto"/>
-        <w:jc w:val="left"/>
-        <w:rPr>
-          <w:rFonts w:ascii="Times New Roman" w:hAnsi="Times New Roman" w:eastAsia="Times New Roman" w:cs="Times New Roman"/>
-          <w:b w:val="1"/>
-          <w:bCs w:val="1"/>
-          <w:sz w:val="24"/>
-          <w:szCs w:val="24"/>
-        </w:rPr>
-      </w:pPr>
-    </w:p>
-    <w:p>
-      <w:pPr>
-        <w:pStyle w:val="Normal"/>
-        <w:spacing w:line="480" w:lineRule="auto"/>
-        <w:jc w:val="left"/>
-        <w:rPr>
-          <w:rFonts w:ascii="Times New Roman" w:hAnsi="Times New Roman" w:eastAsia="Times New Roman" w:cs="Times New Roman"/>
-          <w:b w:val="1"/>
-          <w:bCs w:val="1"/>
+        <w:rPr>
+          <w:rFonts w:ascii="Times New Roman" w:hAnsi="Times New Roman" w:cs="Times New Roman"/>
+          <w:b/>
+          <w:bCs/>
+          <w:sz w:val="24"/>
+          <w:szCs w:val="24"/>
+        </w:rPr>
+      </w:pPr>
+      <w:r>
+        <w:rPr>
+          <w:rFonts w:ascii="Times New Roman" w:hAnsi="Times New Roman" w:cs="Times New Roman"/>
+          <w:b/>
+          <w:bCs/>
+          <w:sz w:val="24"/>
+          <w:szCs w:val="24"/>
+        </w:rPr>
+        <w:br w:type="page"/>
+      </w:r>
+    </w:p>
+    <w:p>
+      <w:pPr>
+        <w:spacing w:line="480" w:lineRule="auto"/>
+        <w:jc w:val="center"/>
+        <w:rPr>
+          <w:rFonts w:ascii="Times New Roman" w:hAnsi="Times New Roman" w:cs="Times New Roman"/>
+          <w:b/>
+          <w:bCs/>
+          <w:sz w:val="24"/>
+          <w:szCs w:val="24"/>
+        </w:rPr>
+      </w:pPr>
+      <w:r>
+        <w:rPr>
+          <w:rFonts w:ascii="Times New Roman" w:hAnsi="Times New Roman" w:cs="Times New Roman"/>
+          <w:b/>
+          <w:bCs/>
+          <w:sz w:val="24"/>
+          <w:szCs w:val="24"/>
+        </w:rPr>
+        <w:lastRenderedPageBreak/>
+        <w:t>MAPA DE NAVEGACIÓN</w:t>
+      </w:r>
+    </w:p>
+    <w:p>
+      <w:pPr>
+        <w:spacing w:line="480" w:lineRule="auto"/>
+        <w:rPr>
+          <w:rFonts w:ascii="Times New Roman" w:eastAsia="Times New Roman" w:hAnsi="Times New Roman" w:cs="Times New Roman"/>
+          <w:b/>
+          <w:bCs/>
+          <w:sz w:val="24"/>
+          <w:szCs w:val="24"/>
+        </w:rPr>
+      </w:pPr>
+      <w:r>
+        <w:rPr>
+          <w:noProof/>
+        </w:rPr>
+        <w:drawing>
+          <wp:inline distT="0" distB="0" distL="0" distR="0" wp14:anchorId="4FFE27C6" wp14:editId="5601DA19">
+            <wp:extent cx="5612130" cy="4477385"/>
+            <wp:effectExtent l="0" t="0" r="7620" b="0"/>
+            <wp:docPr id="761830639" name="Imagen 1"/>
+            <wp:cNvGraphicFramePr>
+              <a:graphicFrameLocks xmlns:a="http://schemas.openxmlformats.org/drawingml/2006/main" noChangeAspect="1"/>
+            </wp:cNvGraphicFramePr>
+            <a:graphic xmlns:a="http://schemas.openxmlformats.org/drawingml/2006/main">
+              <a:graphicData uri="http://schemas.openxmlformats.org/drawingml/2006/picture">
+                <pic:pic xmlns:pic="http://schemas.openxmlformats.org/drawingml/2006/picture">
+                  <pic:nvPicPr>
+                    <pic:cNvPr id="761830639" name=""/>
+                    <pic:cNvPicPr/>
+                  </pic:nvPicPr>
+                  <pic:blipFill>
+                    <a:blip r:embed="rId11"/>
+                    <a:stretch>
+                      <a:fillRect/>
+                    </a:stretch>
+                  </pic:blipFill>
+                  <pic:spPr>
+                    <a:xfrm>
+                      <a:off x="0" y="0"/>
+                      <a:ext cx="5612130" cy="4477385"/>
+                    </a:xfrm>
+                    <a:prstGeom prst="rect">
+                      <a:avLst/>
+                    </a:prstGeom>
+                  </pic:spPr>
+                </pic:pic>
+              </a:graphicData>
+            </a:graphic>
+          </wp:inline>
+        </w:drawing>
+      </w:r>
+    </w:p>
+    <w:p>
+      <w:pPr>
+        <w:spacing w:line="480" w:lineRule="auto"/>
+        <w:rPr>
+          <w:rFonts w:ascii="Times New Roman" w:eastAsia="Times New Roman" w:hAnsi="Times New Roman" w:cs="Times New Roman"/>
+          <w:b/>
+          <w:bCs/>
           <w:sz w:val="24"/>
           <w:szCs w:val="24"/>
         </w:rPr>
       </w:pPr>
     </w:p>
     <w:sectPr>
-      <w:pgSz w:w="12240" w:h="15840" w:orient="portrait"/>
+      <w:pgSz w:w="12240" w:h="15840"/>
       <w:pgMar w:top="1417" w:right="1701" w:bottom="1417" w:left="1701" w:header="708" w:footer="708" w:gutter="0"/>
       <w:cols w:space="708"/>
       <w:docGrid w:linePitch="360"/>
@@ -947,31 +924,33 @@
 </file>
 
 <file path=word/intelligence2.xml><?xml version="1.0" encoding="utf-8"?>
-<int2:intelligence xmlns:int2="http://schemas.microsoft.com/office/intelligence/2020/intelligence">
+<int2:intelligence xmlns:int2="http://schemas.microsoft.com/office/intelligence/2020/intelligence" xmlns:oel="http://schemas.microsoft.com/office/2019/extlst">
   <int2:observations>
     <int2:textHash int2:hashCode="+QRT7HEs5FBcxC" int2:id="0VVubfa2">
-      <int2:state int2:type="spell" int2:value="Rejected"/>
+      <int2:state int2:value="Rejected" int2:type="spell"/>
     </int2:textHash>
     <int2:textHash int2:hashCode="0DPiKuNIrrVmD8" int2:id="N4l7YQRC">
-      <int2:state int2:type="spell" int2:value="Rejected"/>
+      <int2:state int2:value="Rejected" int2:type="spell"/>
     </int2:textHash>
     <int2:textHash int2:hashCode="Jzb6spHwTmm2LU" int2:id="xTtCz2GR">
-      <int2:state int2:type="spell" int2:value="Rejected"/>
+      <int2:state int2:value="Rejected" int2:type="spell"/>
     </int2:textHash>
     <int2:textHash int2:hashCode="G2dJYxdn6p8NSi" int2:id="pIT5qwcq">
-      <int2:state int2:type="spell" int2:value="Rejected"/>
+      <int2:state int2:value="Rejected" int2:type="spell"/>
     </int2:textHash>
   </int2:observations>
   <int2:intelligenceSettings/>
+  <int2:onDemandWorkflows/>
 </int2:intelligence>
 </file>
 
 <file path=word/numbering.xml><?xml version="1.0" encoding="utf-8"?>
-<w:numbering xmlns:w="http://schemas.openxmlformats.org/wordprocessingml/2006/main">
-  <w:abstractNum xmlns:w="http://schemas.openxmlformats.org/wordprocessingml/2006/main" w:abstractNumId="3">
-    <w:nsid w:val="530acfc"/>
-    <w:multiLevelType xmlns:w="http://schemas.openxmlformats.org/wordprocessingml/2006/main" w:val="hybridMultilevel"/>
-    <w:lvl xmlns:w="http://schemas.openxmlformats.org/wordprocessingml/2006/main" w:ilvl="0">
+<w:numbering xmlns:wpc="http://schemas.microsoft.com/office/word/2010/wordprocessingCanvas" xmlns:cx="http://schemas.microsoft.com/office/drawing/2014/chartex" xmlns:cx1="http://schemas.microsoft.com/office/drawing/2015/9/8/chartex" xmlns:cx2="http://schemas.microsoft.com/office/drawing/2015/10/21/chartex" xmlns:cx3="http://schemas.microsoft.com/office/drawing/2016/5/9/chartex" xmlns:cx4="http://schemas.microsoft.com/office/drawing/2016/5/10/chartex" xmlns:cx5="http://schemas.microsoft.com/office/drawing/2016/5/11/chartex" xmlns:cx6="http://schemas.microsoft.com/office/drawing/2016/5/12/chartex" xmlns:cx7="http://schemas.microsoft.com/office/drawing/2016/5/13/chartex" xmlns:cx8="http://schemas.microsoft.com/office/drawing/2016/5/14/chartex" xmlns:mc="http://schemas.openxmlformats.org/markup-compatibility/2006" xmlns:aink="http://schemas.microsoft.com/office/drawing/2016/ink" xmlns:am3d="http://schemas.microsoft.com/office/drawing/2017/model3d" xmlns:o="urn:schemas-microsoft-com:office:office" xmlns:oel="http://schemas.microsoft.com/office/2019/extlst" xmlns:r="http://schemas.openxmlformats.org/officeDocument/2006/relationships" xmlns:m="http://schemas.openxmlformats.org/officeDocument/2006/math" xmlns:v="urn:schemas-microsoft-com:vml" xmlns:wp14="http://schemas.microsoft.com/office/word/2010/wordprocessingDrawing" xmlns:wp="http://schemas.openxmlformats.org/drawingml/2006/wordprocessingDrawing" xmlns:w10="urn:schemas-microsoft-com:office:word" xmlns:w="http://schemas.openxmlformats.org/wordprocessingml/2006/main" xmlns:w14="http://schemas.microsoft.com/office/word/2010/wordml" xmlns:w15="http://schemas.microsoft.com/office/word/2012/wordml" xmlns:w16cex="http://schemas.microsoft.com/office/word/2018/wordml/cex" xmlns:w16cid="http://schemas.microsoft.com/office/word/2016/wordml/cid" xmlns:w16="http://schemas.microsoft.com/office/word/2018/wordml" xmlns:w16du="http://schemas.microsoft.com/office/word/2023/wordml/word16du" xmlns:w16sdtdh="http://schemas.microsoft.com/office/word/2020/wordml/sdtdatahash" xmlns:w16se="http://schemas.microsoft.com/office/word/2015/wordml/symex" xmlns:wpg="http://schemas.microsoft.com/office/word/2010/wordprocessingGroup" xmlns:wpi="http://schemas.microsoft.com/office/word/2010/wordprocessingInk" xmlns:wne="http://schemas.microsoft.com/office/word/2006/wordml" xmlns:wps="http://schemas.microsoft.com/office/word/2010/wordprocessingShape" mc:Ignorable="w14 w15 w16se w16cid w16 w16cex w16sdtdh w16du wp14">
+  <w:abstractNum w:abstractNumId="0" w15:restartNumberingAfterBreak="0">
+    <w:nsid w:val="0530ACFC"/>
+    <w:multiLevelType w:val="hybridMultilevel"/>
+    <w:tmpl w:val="5FFCBD38"/>
+    <w:lvl w:ilvl="0" w:tplc="86CE05C6">
       <w:start w:val="1"/>
       <w:numFmt w:val="bullet"/>
       <w:lvlText w:val=""/>
@@ -980,10 +959,10 @@
         <w:ind w:left="720" w:hanging="360"/>
       </w:pPr>
       <w:rPr>
-        <w:rFonts w:hint="default" w:ascii="Symbol" w:hAnsi="Symbol"/>
-      </w:rPr>
-    </w:lvl>
-    <w:lvl xmlns:w="http://schemas.openxmlformats.org/wordprocessingml/2006/main" w:ilvl="1">
+        <w:rFonts w:ascii="Symbol" w:hAnsi="Symbol" w:hint="default"/>
+      </w:rPr>
+    </w:lvl>
+    <w:lvl w:ilvl="1" w:tplc="F2868E80">
       <w:start w:val="1"/>
       <w:numFmt w:val="bullet"/>
       <w:lvlText w:val="o"/>
@@ -992,10 +971,10 @@
         <w:ind w:left="1440" w:hanging="360"/>
       </w:pPr>
       <w:rPr>
-        <w:rFonts w:hint="default" w:ascii="Courier New" w:hAnsi="Courier New"/>
-      </w:rPr>
-    </w:lvl>
-    <w:lvl xmlns:w="http://schemas.openxmlformats.org/wordprocessingml/2006/main" w:ilvl="2">
+        <w:rFonts w:ascii="Courier New" w:hAnsi="Courier New" w:hint="default"/>
+      </w:rPr>
+    </w:lvl>
+    <w:lvl w:ilvl="2" w:tplc="685AA35E">
       <w:start w:val="1"/>
       <w:numFmt w:val="bullet"/>
       <w:lvlText w:val=""/>
@@ -1004,10 +983,10 @@
         <w:ind w:left="2160" w:hanging="360"/>
       </w:pPr>
       <w:rPr>
-        <w:rFonts w:hint="default" w:ascii="Wingdings" w:hAnsi="Wingdings"/>
-      </w:rPr>
-    </w:lvl>
-    <w:lvl xmlns:w="http://schemas.openxmlformats.org/wordprocessingml/2006/main" w:ilvl="3">
+        <w:rFonts w:ascii="Wingdings" w:hAnsi="Wingdings" w:hint="default"/>
+      </w:rPr>
+    </w:lvl>
+    <w:lvl w:ilvl="3" w:tplc="DCD8EA54">
       <w:start w:val="1"/>
       <w:numFmt w:val="bullet"/>
       <w:lvlText w:val=""/>
@@ -1016,10 +995,10 @@
         <w:ind w:left="2880" w:hanging="360"/>
       </w:pPr>
       <w:rPr>
-        <w:rFonts w:hint="default" w:ascii="Symbol" w:hAnsi="Symbol"/>
-      </w:rPr>
-    </w:lvl>
-    <w:lvl xmlns:w="http://schemas.openxmlformats.org/wordprocessingml/2006/main" w:ilvl="4">
+        <w:rFonts w:ascii="Symbol" w:hAnsi="Symbol" w:hint="default"/>
+      </w:rPr>
+    </w:lvl>
+    <w:lvl w:ilvl="4" w:tplc="432EB08A">
       <w:start w:val="1"/>
       <w:numFmt w:val="bullet"/>
       <w:lvlText w:val="o"/>
@@ -1028,10 +1007,10 @@
         <w:ind w:left="3600" w:hanging="360"/>
       </w:pPr>
       <w:rPr>
-        <w:rFonts w:hint="default" w:ascii="Courier New" w:hAnsi="Courier New"/>
-      </w:rPr>
-    </w:lvl>
-    <w:lvl xmlns:w="http://schemas.openxmlformats.org/wordprocessingml/2006/main" w:ilvl="5">
+        <w:rFonts w:ascii="Courier New" w:hAnsi="Courier New" w:hint="default"/>
+      </w:rPr>
+    </w:lvl>
+    <w:lvl w:ilvl="5" w:tplc="1598A7FE">
       <w:start w:val="1"/>
       <w:numFmt w:val="bullet"/>
       <w:lvlText w:val=""/>
@@ -1040,10 +1019,10 @@
         <w:ind w:left="4320" w:hanging="360"/>
       </w:pPr>
       <w:rPr>
-        <w:rFonts w:hint="default" w:ascii="Wingdings" w:hAnsi="Wingdings"/>
-      </w:rPr>
-    </w:lvl>
-    <w:lvl xmlns:w="http://schemas.openxmlformats.org/wordprocessingml/2006/main" w:ilvl="6">
+        <w:rFonts w:ascii="Wingdings" w:hAnsi="Wingdings" w:hint="default"/>
+      </w:rPr>
+    </w:lvl>
+    <w:lvl w:ilvl="6" w:tplc="586E0AE8">
       <w:start w:val="1"/>
       <w:numFmt w:val="bullet"/>
       <w:lvlText w:val=""/>
@@ -1052,10 +1031,10 @@
         <w:ind w:left="5040" w:hanging="360"/>
       </w:pPr>
       <w:rPr>
-        <w:rFonts w:hint="default" w:ascii="Symbol" w:hAnsi="Symbol"/>
-      </w:rPr>
-    </w:lvl>
-    <w:lvl xmlns:w="http://schemas.openxmlformats.org/wordprocessingml/2006/main" w:ilvl="7">
+        <w:rFonts w:ascii="Symbol" w:hAnsi="Symbol" w:hint="default"/>
+      </w:rPr>
+    </w:lvl>
+    <w:lvl w:ilvl="7" w:tplc="AC1C499E">
       <w:start w:val="1"/>
       <w:numFmt w:val="bullet"/>
       <w:lvlText w:val="o"/>
@@ -1064,10 +1043,10 @@
         <w:ind w:left="5760" w:hanging="360"/>
       </w:pPr>
       <w:rPr>
-        <w:rFonts w:hint="default" w:ascii="Courier New" w:hAnsi="Courier New"/>
-      </w:rPr>
-    </w:lvl>
-    <w:lvl xmlns:w="http://schemas.openxmlformats.org/wordprocessingml/2006/main" w:ilvl="8">
+        <w:rFonts w:ascii="Courier New" w:hAnsi="Courier New" w:hint="default"/>
+      </w:rPr>
+    </w:lvl>
+    <w:lvl w:ilvl="8" w:tplc="B7781DDC">
       <w:start w:val="1"/>
       <w:numFmt w:val="bullet"/>
       <w:lvlText w:val=""/>
@@ -1076,14 +1055,15 @@
         <w:ind w:left="6480" w:hanging="360"/>
       </w:pPr>
       <w:rPr>
-        <w:rFonts w:hint="default" w:ascii="Wingdings" w:hAnsi="Wingdings"/>
+        <w:rFonts w:ascii="Wingdings" w:hAnsi="Wingdings" w:hint="default"/>
       </w:rPr>
     </w:lvl>
   </w:abstractNum>
-  <w:abstractNum xmlns:w="http://schemas.openxmlformats.org/wordprocessingml/2006/main" w:abstractNumId="2">
-    <w:nsid w:val="31dc8934"/>
-    <w:multiLevelType xmlns:w="http://schemas.openxmlformats.org/wordprocessingml/2006/main" w:val="hybridMultilevel"/>
-    <w:lvl xmlns:w="http://schemas.openxmlformats.org/wordprocessingml/2006/main" w:ilvl="0">
+  <w:abstractNum w:abstractNumId="1" w15:restartNumberingAfterBreak="0">
+    <w:nsid w:val="31DC8934"/>
+    <w:multiLevelType w:val="hybridMultilevel"/>
+    <w:tmpl w:val="67522DA4"/>
+    <w:lvl w:ilvl="0" w:tplc="37066DAC">
       <w:start w:val="1"/>
       <w:numFmt w:val="bullet"/>
       <w:lvlText w:val=""/>
@@ -1092,10 +1072,10 @@
         <w:ind w:left="720" w:hanging="360"/>
       </w:pPr>
       <w:rPr>
-        <w:rFonts w:hint="default" w:ascii="Symbol" w:hAnsi="Symbol"/>
-      </w:rPr>
-    </w:lvl>
-    <w:lvl xmlns:w="http://schemas.openxmlformats.org/wordprocessingml/2006/main" w:ilvl="1">
+        <w:rFonts w:ascii="Symbol" w:hAnsi="Symbol" w:hint="default"/>
+      </w:rPr>
+    </w:lvl>
+    <w:lvl w:ilvl="1" w:tplc="EFECBF02">
       <w:start w:val="1"/>
       <w:numFmt w:val="bullet"/>
       <w:lvlText w:val="o"/>
@@ -1104,10 +1084,10 @@
         <w:ind w:left="1440" w:hanging="360"/>
       </w:pPr>
       <w:rPr>
-        <w:rFonts w:hint="default" w:ascii="Courier New" w:hAnsi="Courier New"/>
-      </w:rPr>
-    </w:lvl>
-    <w:lvl xmlns:w="http://schemas.openxmlformats.org/wordprocessingml/2006/main" w:ilvl="2">
+        <w:rFonts w:ascii="Courier New" w:hAnsi="Courier New" w:hint="default"/>
+      </w:rPr>
+    </w:lvl>
+    <w:lvl w:ilvl="2" w:tplc="67E63D60">
       <w:start w:val="1"/>
       <w:numFmt w:val="bullet"/>
       <w:lvlText w:val=""/>
@@ -1116,10 +1096,10 @@
         <w:ind w:left="2160" w:hanging="360"/>
       </w:pPr>
       <w:rPr>
-        <w:rFonts w:hint="default" w:ascii="Wingdings" w:hAnsi="Wingdings"/>
-      </w:rPr>
-    </w:lvl>
-    <w:lvl xmlns:w="http://schemas.openxmlformats.org/wordprocessingml/2006/main" w:ilvl="3">
+        <w:rFonts w:ascii="Wingdings" w:hAnsi="Wingdings" w:hint="default"/>
+      </w:rPr>
+    </w:lvl>
+    <w:lvl w:ilvl="3" w:tplc="1D547C58">
       <w:start w:val="1"/>
       <w:numFmt w:val="bullet"/>
       <w:lvlText w:val=""/>
@@ -1128,10 +1108,10 @@
         <w:ind w:left="2880" w:hanging="360"/>
       </w:pPr>
       <w:rPr>
-        <w:rFonts w:hint="default" w:ascii="Symbol" w:hAnsi="Symbol"/>
-      </w:rPr>
-    </w:lvl>
-    <w:lvl xmlns:w="http://schemas.openxmlformats.org/wordprocessingml/2006/main" w:ilvl="4">
+        <w:rFonts w:ascii="Symbol" w:hAnsi="Symbol" w:hint="default"/>
+      </w:rPr>
+    </w:lvl>
+    <w:lvl w:ilvl="4" w:tplc="B94AD86E">
       <w:start w:val="1"/>
       <w:numFmt w:val="bullet"/>
       <w:lvlText w:val="o"/>
@@ -1140,10 +1120,10 @@
         <w:ind w:left="3600" w:hanging="360"/>
       </w:pPr>
       <w:rPr>
-        <w:rFonts w:hint="default" w:ascii="Courier New" w:hAnsi="Courier New"/>
-      </w:rPr>
-    </w:lvl>
-    <w:lvl xmlns:w="http://schemas.openxmlformats.org/wordprocessingml/2006/main" w:ilvl="5">
+        <w:rFonts w:ascii="Courier New" w:hAnsi="Courier New" w:hint="default"/>
+      </w:rPr>
+    </w:lvl>
+    <w:lvl w:ilvl="5" w:tplc="9CBC8302">
       <w:start w:val="1"/>
       <w:numFmt w:val="bullet"/>
       <w:lvlText w:val=""/>
@@ -1152,10 +1132,10 @@
         <w:ind w:left="4320" w:hanging="360"/>
       </w:pPr>
       <w:rPr>
-        <w:rFonts w:hint="default" w:ascii="Wingdings" w:hAnsi="Wingdings"/>
-      </w:rPr>
-    </w:lvl>
-    <w:lvl xmlns:w="http://schemas.openxmlformats.org/wordprocessingml/2006/main" w:ilvl="6">
+        <w:rFonts w:ascii="Wingdings" w:hAnsi="Wingdings" w:hint="default"/>
+      </w:rPr>
+    </w:lvl>
+    <w:lvl w:ilvl="6" w:tplc="46603932">
       <w:start w:val="1"/>
       <w:numFmt w:val="bullet"/>
       <w:lvlText w:val=""/>
@@ -1164,10 +1144,10 @@
         <w:ind w:left="5040" w:hanging="360"/>
       </w:pPr>
       <w:rPr>
-        <w:rFonts w:hint="default" w:ascii="Symbol" w:hAnsi="Symbol"/>
-      </w:rPr>
-    </w:lvl>
-    <w:lvl xmlns:w="http://schemas.openxmlformats.org/wordprocessingml/2006/main" w:ilvl="7">
+        <w:rFonts w:ascii="Symbol" w:hAnsi="Symbol" w:hint="default"/>
+      </w:rPr>
+    </w:lvl>
+    <w:lvl w:ilvl="7" w:tplc="A17C7A08">
       <w:start w:val="1"/>
       <w:numFmt w:val="bullet"/>
       <w:lvlText w:val="o"/>
@@ -1176,10 +1156,10 @@
         <w:ind w:left="5760" w:hanging="360"/>
       </w:pPr>
       <w:rPr>
-        <w:rFonts w:hint="default" w:ascii="Courier New" w:hAnsi="Courier New"/>
-      </w:rPr>
-    </w:lvl>
-    <w:lvl xmlns:w="http://schemas.openxmlformats.org/wordprocessingml/2006/main" w:ilvl="8">
+        <w:rFonts w:ascii="Courier New" w:hAnsi="Courier New" w:hint="default"/>
+      </w:rPr>
+    </w:lvl>
+    <w:lvl w:ilvl="8" w:tplc="FC7829E0">
       <w:start w:val="1"/>
       <w:numFmt w:val="bullet"/>
       <w:lvlText w:val=""/>
@@ -1188,14 +1168,15 @@
         <w:ind w:left="6480" w:hanging="360"/>
       </w:pPr>
       <w:rPr>
-        <w:rFonts w:hint="default" w:ascii="Wingdings" w:hAnsi="Wingdings"/>
+        <w:rFonts w:ascii="Wingdings" w:hAnsi="Wingdings" w:hint="default"/>
       </w:rPr>
     </w:lvl>
   </w:abstractNum>
-  <w:abstractNum xmlns:w="http://schemas.openxmlformats.org/wordprocessingml/2006/main" w:abstractNumId="1">
-    <w:nsid w:val="6103a496"/>
-    <w:multiLevelType xmlns:w="http://schemas.openxmlformats.org/wordprocessingml/2006/main" w:val="hybridMultilevel"/>
-    <w:lvl xmlns:w="http://schemas.openxmlformats.org/wordprocessingml/2006/main" w:ilvl="0">
+  <w:abstractNum w:abstractNumId="2" w15:restartNumberingAfterBreak="0">
+    <w:nsid w:val="6103A496"/>
+    <w:multiLevelType w:val="hybridMultilevel"/>
+    <w:tmpl w:val="BD90CA42"/>
+    <w:lvl w:ilvl="0" w:tplc="C18EFB6A">
       <w:start w:val="1"/>
       <w:numFmt w:val="bullet"/>
       <w:lvlText w:val=""/>
@@ -1204,10 +1185,10 @@
         <w:ind w:left="720" w:hanging="360"/>
       </w:pPr>
       <w:rPr>
-        <w:rFonts w:hint="default" w:ascii="Symbol" w:hAnsi="Symbol"/>
-      </w:rPr>
-    </w:lvl>
-    <w:lvl xmlns:w="http://schemas.openxmlformats.org/wordprocessingml/2006/main" w:ilvl="1">
+        <w:rFonts w:ascii="Symbol" w:hAnsi="Symbol" w:hint="default"/>
+      </w:rPr>
+    </w:lvl>
+    <w:lvl w:ilvl="1" w:tplc="C6FE99F6">
       <w:start w:val="1"/>
       <w:numFmt w:val="bullet"/>
       <w:lvlText w:val="o"/>
@@ -1216,10 +1197,10 @@
         <w:ind w:left="1440" w:hanging="360"/>
       </w:pPr>
       <w:rPr>
-        <w:rFonts w:hint="default" w:ascii="Courier New" w:hAnsi="Courier New"/>
-      </w:rPr>
-    </w:lvl>
-    <w:lvl xmlns:w="http://schemas.openxmlformats.org/wordprocessingml/2006/main" w:ilvl="2">
+        <w:rFonts w:ascii="Courier New" w:hAnsi="Courier New" w:hint="default"/>
+      </w:rPr>
+    </w:lvl>
+    <w:lvl w:ilvl="2" w:tplc="06646AA0">
       <w:start w:val="1"/>
       <w:numFmt w:val="bullet"/>
       <w:lvlText w:val=""/>
@@ -1228,10 +1209,10 @@
         <w:ind w:left="2160" w:hanging="360"/>
       </w:pPr>
       <w:rPr>
-        <w:rFonts w:hint="default" w:ascii="Wingdings" w:hAnsi="Wingdings"/>
-      </w:rPr>
-    </w:lvl>
-    <w:lvl xmlns:w="http://schemas.openxmlformats.org/wordprocessingml/2006/main" w:ilvl="3">
+        <w:rFonts w:ascii="Wingdings" w:hAnsi="Wingdings" w:hint="default"/>
+      </w:rPr>
+    </w:lvl>
+    <w:lvl w:ilvl="3" w:tplc="F2E01032">
       <w:start w:val="1"/>
       <w:numFmt w:val="bullet"/>
       <w:lvlText w:val=""/>
@@ -1240,10 +1221,10 @@
         <w:ind w:left="2880" w:hanging="360"/>
       </w:pPr>
       <w:rPr>
-        <w:rFonts w:hint="default" w:ascii="Symbol" w:hAnsi="Symbol"/>
-      </w:rPr>
-    </w:lvl>
-    <w:lvl xmlns:w="http://schemas.openxmlformats.org/wordprocessingml/2006/main" w:ilvl="4">
+        <w:rFonts w:ascii="Symbol" w:hAnsi="Symbol" w:hint="default"/>
+      </w:rPr>
+    </w:lvl>
+    <w:lvl w:ilvl="4" w:tplc="8AD6D326">
       <w:start w:val="1"/>
       <w:numFmt w:val="bullet"/>
       <w:lvlText w:val="o"/>
@@ -1252,10 +1233,10 @@
         <w:ind w:left="3600" w:hanging="360"/>
       </w:pPr>
       <w:rPr>
-        <w:rFonts w:hint="default" w:ascii="Courier New" w:hAnsi="Courier New"/>
-      </w:rPr>
-    </w:lvl>
-    <w:lvl xmlns:w="http://schemas.openxmlformats.org/wordprocessingml/2006/main" w:ilvl="5">
+        <w:rFonts w:ascii="Courier New" w:hAnsi="Courier New" w:hint="default"/>
+      </w:rPr>
+    </w:lvl>
+    <w:lvl w:ilvl="5" w:tplc="0FEE8500">
       <w:start w:val="1"/>
       <w:numFmt w:val="bullet"/>
       <w:lvlText w:val=""/>
@@ -1264,10 +1245,10 @@
         <w:ind w:left="4320" w:hanging="360"/>
       </w:pPr>
       <w:rPr>
-        <w:rFonts w:hint="default" w:ascii="Wingdings" w:hAnsi="Wingdings"/>
-      </w:rPr>
-    </w:lvl>
-    <w:lvl xmlns:w="http://schemas.openxmlformats.org/wordprocessingml/2006/main" w:ilvl="6">
+        <w:rFonts w:ascii="Wingdings" w:hAnsi="Wingdings" w:hint="default"/>
+      </w:rPr>
+    </w:lvl>
+    <w:lvl w:ilvl="6" w:tplc="F56A859E">
       <w:start w:val="1"/>
       <w:numFmt w:val="bullet"/>
       <w:lvlText w:val=""/>
@@ -1276,10 +1257,10 @@
         <w:ind w:left="5040" w:hanging="360"/>
       </w:pPr>
       <w:rPr>
-        <w:rFonts w:hint="default" w:ascii="Symbol" w:hAnsi="Symbol"/>
-      </w:rPr>
-    </w:lvl>
-    <w:lvl xmlns:w="http://schemas.openxmlformats.org/wordprocessingml/2006/main" w:ilvl="7">
+        <w:rFonts w:ascii="Symbol" w:hAnsi="Symbol" w:hint="default"/>
+      </w:rPr>
+    </w:lvl>
+    <w:lvl w:ilvl="7" w:tplc="64C670E2">
       <w:start w:val="1"/>
       <w:numFmt w:val="bullet"/>
       <w:lvlText w:val="o"/>
@@ -1288,10 +1269,10 @@
         <w:ind w:left="5760" w:hanging="360"/>
       </w:pPr>
       <w:rPr>
-        <w:rFonts w:hint="default" w:ascii="Courier New" w:hAnsi="Courier New"/>
-      </w:rPr>
-    </w:lvl>
-    <w:lvl xmlns:w="http://schemas.openxmlformats.org/wordprocessingml/2006/main" w:ilvl="8">
+        <w:rFonts w:ascii="Courier New" w:hAnsi="Courier New" w:hint="default"/>
+      </w:rPr>
+    </w:lvl>
+    <w:lvl w:ilvl="8" w:tplc="2CD440E0">
       <w:start w:val="1"/>
       <w:numFmt w:val="bullet"/>
       <w:lvlText w:val=""/>
@@ -1300,18 +1281,18 @@
         <w:ind w:left="6480" w:hanging="360"/>
       </w:pPr>
       <w:rPr>
-        <w:rFonts w:hint="default" w:ascii="Wingdings" w:hAnsi="Wingdings"/>
+        <w:rFonts w:ascii="Wingdings" w:hAnsi="Wingdings" w:hint="default"/>
       </w:rPr>
     </w:lvl>
   </w:abstractNum>
-  <w:num w:numId="3">
-    <w:abstractNumId w:val="3"/>
+  <w:num w:numId="1" w16cid:durableId="1154686538">
+    <w:abstractNumId w:val="0"/>
   </w:num>
-  <w:num w:numId="2">
+  <w:num w:numId="2" w16cid:durableId="644091042">
+    <w:abstractNumId w:val="1"/>
+  </w:num>
+  <w:num w:numId="3" w16cid:durableId="2092966120">
     <w:abstractNumId w:val="2"/>
-  </w:num>
-  <w:num w:numId="1">
-    <w:abstractNumId w:val="1"/>
   </w:num>
 </w:numbering>
 </file>
@@ -1321,7 +1302,7 @@
   <w:docDefaults>
     <w:rPrDefault>
       <w:rPr>
-        <w:rFonts w:asciiTheme="minorHAnsi" w:hAnsiTheme="minorHAnsi" w:eastAsiaTheme="minorHAnsi" w:cstheme="minorBidi"/>
+        <w:rFonts w:asciiTheme="minorHAnsi" w:eastAsiaTheme="minorHAnsi" w:hAnsiTheme="minorHAnsi" w:cstheme="minorBidi"/>
         <w:kern w:val="2"/>
         <w:sz w:val="22"/>
         <w:szCs w:val="22"/>
@@ -1338,14 +1319,14 @@
   <w:latentStyles w:defLockedState="0" w:defUIPriority="99" w:defSemiHidden="0" w:defUnhideWhenUsed="0" w:defQFormat="0" w:count="376">
     <w:lsdException w:name="Normal" w:uiPriority="0" w:qFormat="1"/>
     <w:lsdException w:name="heading 1" w:uiPriority="9" w:qFormat="1"/>
-    <w:lsdException w:name="heading 2" w:uiPriority="9" w:semiHidden="1" w:unhideWhenUsed="1" w:qFormat="1"/>
-    <w:lsdException w:name="heading 3" w:uiPriority="9" w:semiHidden="1" w:unhideWhenUsed="1" w:qFormat="1"/>
-    <w:lsdException w:name="heading 4" w:uiPriority="9" w:semiHidden="1" w:unhideWhenUsed="1" w:qFormat="1"/>
-    <w:lsdException w:name="heading 5" w:uiPriority="9" w:semiHidden="1" w:unhideWhenUsed="1" w:qFormat="1"/>
-    <w:lsdException w:name="heading 6" w:uiPriority="9" w:semiHidden="1" w:unhideWhenUsed="1" w:qFormat="1"/>
-    <w:lsdException w:name="heading 7" w:uiPriority="9" w:semiHidden="1" w:unhideWhenUsed="1" w:qFormat="1"/>
-    <w:lsdException w:name="heading 8" w:uiPriority="9" w:semiHidden="1" w:unhideWhenUsed="1" w:qFormat="1"/>
-    <w:lsdException w:name="heading 9" w:uiPriority="9" w:semiHidden="1" w:unhideWhenUsed="1" w:qFormat="1"/>
+    <w:lsdException w:name="heading 2" w:semiHidden="1" w:uiPriority="9" w:unhideWhenUsed="1" w:qFormat="1"/>
+    <w:lsdException w:name="heading 3" w:semiHidden="1" w:uiPriority="9" w:unhideWhenUsed="1" w:qFormat="1"/>
+    <w:lsdException w:name="heading 4" w:semiHidden="1" w:uiPriority="9" w:unhideWhenUsed="1" w:qFormat="1"/>
+    <w:lsdException w:name="heading 5" w:semiHidden="1" w:uiPriority="9" w:unhideWhenUsed="1" w:qFormat="1"/>
+    <w:lsdException w:name="heading 6" w:semiHidden="1" w:uiPriority="9" w:unhideWhenUsed="1" w:qFormat="1"/>
+    <w:lsdException w:name="heading 7" w:semiHidden="1" w:uiPriority="9" w:unhideWhenUsed="1" w:qFormat="1"/>
+    <w:lsdException w:name="heading 8" w:semiHidden="1" w:uiPriority="9" w:unhideWhenUsed="1" w:qFormat="1"/>
+    <w:lsdException w:name="heading 9" w:semiHidden="1" w:uiPriority="9" w:unhideWhenUsed="1" w:qFormat="1"/>
     <w:lsdException w:name="index 1" w:semiHidden="1" w:unhideWhenUsed="1"/>
     <w:lsdException w:name="index 2" w:semiHidden="1" w:unhideWhenUsed="1"/>
     <w:lsdException w:name="index 3" w:semiHidden="1" w:unhideWhenUsed="1"/>
@@ -1355,22 +1336,22 @@
     <w:lsdException w:name="index 7" w:semiHidden="1" w:unhideWhenUsed="1"/>
     <w:lsdException w:name="index 8" w:semiHidden="1" w:unhideWhenUsed="1"/>
     <w:lsdException w:name="index 9" w:semiHidden="1" w:unhideWhenUsed="1"/>
-    <w:lsdException w:name="toc 1" w:uiPriority="39" w:semiHidden="1" w:unhideWhenUsed="1"/>
-    <w:lsdException w:name="toc 2" w:uiPriority="39" w:semiHidden="1" w:unhideWhenUsed="1"/>
-    <w:lsdException w:name="toc 3" w:uiPriority="39" w:semiHidden="1" w:unhideWhenUsed="1"/>
-    <w:lsdException w:name="toc 4" w:uiPriority="39" w:semiHidden="1" w:unhideWhenUsed="1"/>
-    <w:lsdException w:name="toc 5" w:uiPriority="39" w:semiHidden="1" w:unhideWhenUsed="1"/>
-    <w:lsdException w:name="toc 6" w:uiPriority="39" w:semiHidden="1" w:unhideWhenUsed="1"/>
-    <w:lsdException w:name="toc 7" w:uiPriority="39" w:semiHidden="1" w:unhideWhenUsed="1"/>
-    <w:lsdException w:name="toc 8" w:uiPriority="39" w:semiHidden="1" w:unhideWhenUsed="1"/>
-    <w:lsdException w:name="toc 9" w:uiPriority="39" w:semiHidden="1" w:unhideWhenUsed="1"/>
+    <w:lsdException w:name="toc 1" w:semiHidden="1" w:uiPriority="39" w:unhideWhenUsed="1"/>
+    <w:lsdException w:name="toc 2" w:semiHidden="1" w:uiPriority="39" w:unhideWhenUsed="1"/>
+    <w:lsdException w:name="toc 3" w:semiHidden="1" w:uiPriority="39" w:unhideWhenUsed="1"/>
+    <w:lsdException w:name="toc 4" w:semiHidden="1" w:uiPriority="39" w:unhideWhenUsed="1"/>
+    <w:lsdException w:name="toc 5" w:semiHidden="1" w:uiPriority="39" w:unhideWhenUsed="1"/>
+    <w:lsdException w:name="toc 6" w:semiHidden="1" w:uiPriority="39" w:unhideWhenUsed="1"/>
+    <w:lsdException w:name="toc 7" w:semiHidden="1" w:uiPriority="39" w:unhideWhenUsed="1"/>
+    <w:lsdException w:name="toc 8" w:semiHidden="1" w:uiPriority="39" w:unhideWhenUsed="1"/>
+    <w:lsdException w:name="toc 9" w:semiHidden="1" w:uiPriority="39" w:unhideWhenUsed="1"/>
     <w:lsdException w:name="Normal Indent" w:semiHidden="1" w:unhideWhenUsed="1"/>
     <w:lsdException w:name="footnote text" w:semiHidden="1" w:unhideWhenUsed="1"/>
     <w:lsdException w:name="annotation text" w:semiHidden="1" w:unhideWhenUsed="1"/>
     <w:lsdException w:name="header" w:semiHidden="1" w:unhideWhenUsed="1"/>
     <w:lsdException w:name="footer" w:semiHidden="1" w:unhideWhenUsed="1"/>
     <w:lsdException w:name="index heading" w:semiHidden="1" w:unhideWhenUsed="1"/>
-    <w:lsdException w:name="caption" w:uiPriority="35" w:semiHidden="1" w:unhideWhenUsed="1" w:qFormat="1"/>
+    <w:lsdException w:name="caption" w:semiHidden="1" w:uiPriority="35" w:unhideWhenUsed="1" w:qFormat="1"/>
     <w:lsdException w:name="table of figures" w:semiHidden="1" w:unhideWhenUsed="1"/>
     <w:lsdException w:name="envelope address" w:semiHidden="1" w:unhideWhenUsed="1"/>
     <w:lsdException w:name="envelope return" w:semiHidden="1" w:unhideWhenUsed="1"/>
@@ -1401,7 +1382,7 @@
     <w:lsdException w:name="Title" w:uiPriority="10" w:qFormat="1"/>
     <w:lsdException w:name="Closing" w:semiHidden="1" w:unhideWhenUsed="1"/>
     <w:lsdException w:name="Signature" w:semiHidden="1" w:unhideWhenUsed="1"/>
-    <w:lsdException w:name="Default Paragraph Font" w:uiPriority="1" w:semiHidden="1" w:unhideWhenUsed="1"/>
+    <w:lsdException w:name="Default Paragraph Font" w:semiHidden="1" w:uiPriority="1" w:unhideWhenUsed="1"/>
     <w:lsdException w:name="Body Text" w:semiHidden="1" w:unhideWhenUsed="1"/>
     <w:lsdException w:name="Body Text Indent" w:semiHidden="1" w:unhideWhenUsed="1"/>
     <w:lsdException w:name="List Continue" w:semiHidden="1" w:unhideWhenUsed="1"/>
@@ -1601,8 +1582,8 @@
     <w:lsdException w:name="Subtle Reference" w:uiPriority="31" w:qFormat="1"/>
     <w:lsdException w:name="Intense Reference" w:uiPriority="32" w:qFormat="1"/>
     <w:lsdException w:name="Book Title" w:uiPriority="33" w:qFormat="1"/>
-    <w:lsdException w:name="Bibliography" w:uiPriority="37" w:semiHidden="1" w:unhideWhenUsed="1"/>
-    <w:lsdException w:name="TOC Heading" w:uiPriority="39" w:semiHidden="1" w:unhideWhenUsed="1" w:qFormat="1"/>
+    <w:lsdException w:name="Bibliography" w:semiHidden="1" w:uiPriority="37" w:unhideWhenUsed="1"/>
+    <w:lsdException w:name="TOC Heading" w:semiHidden="1" w:uiPriority="39" w:unhideWhenUsed="1" w:qFormat="1"/>
     <w:lsdException w:name="Plain Table 1" w:uiPriority="41"/>
     <w:lsdException w:name="Plain Table 2" w:uiPriority="42"/>
     <w:lsdException w:name="Plain Table 3" w:uiPriority="43"/>
@@ -1713,17 +1694,17 @@
     <w:lsdException w:name="Unresolved Mention" w:semiHidden="1" w:unhideWhenUsed="1"/>
     <w:lsdException w:name="Smart Link" w:semiHidden="1" w:unhideWhenUsed="1"/>
   </w:latentStyles>
-  <w:style w:type="paragraph" w:styleId="Normal" w:default="1">
+  <w:style w:type="paragraph" w:default="1" w:styleId="Normal">
     <w:name w:val="Normal"/>
     <w:qFormat/>
   </w:style>
-  <w:style w:type="character" w:styleId="Fuentedeprrafopredeter" w:default="1">
+  <w:style w:type="character" w:default="1" w:styleId="Fuentedeprrafopredeter">
     <w:name w:val="Default Paragraph Font"/>
     <w:uiPriority w:val="1"/>
     <w:semiHidden/>
     <w:unhideWhenUsed/>
   </w:style>
-  <w:style w:type="table" w:styleId="Tablanormal" w:default="1">
+  <w:style w:type="table" w:default="1" w:styleId="Tablanormal">
     <w:name w:val="Normal Table"/>
     <w:uiPriority w:val="99"/>
     <w:semiHidden/>
@@ -1738,16 +1719,16 @@
       </w:tblCellMar>
     </w:tblPr>
   </w:style>
-  <w:style w:type="numbering" w:styleId="Sinlista" w:default="1">
+  <w:style w:type="numbering" w:default="1" w:styleId="Sinlista">
     <w:name w:val="No List"/>
     <w:uiPriority w:val="99"/>
     <w:semiHidden/>
     <w:unhideWhenUsed/>
   </w:style>
-  <w:style w:type="character" w:styleId="Hyperlink">
-    <w:uiPriority w:val="99"/>
+  <w:style w:type="character" w:styleId="Hipervnculo">
     <w:name w:val="Hyperlink"/>
     <w:basedOn w:val="Fuentedeprrafopredeter"/>
+    <w:uiPriority w:val="99"/>
     <w:unhideWhenUsed/>
     <w:rsid w:val="4A24727C"/>
     <w:rPr>
@@ -1755,14 +1736,13 @@
       <w:u w:val="single"/>
     </w:rPr>
   </w:style>
-  <w:style w:type="paragraph" w:styleId="ListParagraph">
-    <w:uiPriority w:val="34"/>
+  <w:style w:type="paragraph" w:styleId="Prrafodelista">
     <w:name w:val="List Paragraph"/>
     <w:basedOn w:val="Normal"/>
+    <w:uiPriority w:val="34"/>
     <w:qFormat/>
     <w:rsid w:val="53169018"/>
     <w:pPr>
-      <w:spacing/>
       <w:ind w:left="720"/>
       <w:contextualSpacing/>
     </w:pPr>
@@ -1771,7 +1751,7 @@
 </file>
 
 <file path=word/theme/theme1.xml><?xml version="1.0" encoding="utf-8"?>
-<a:theme xmlns:a="http://schemas.openxmlformats.org/drawingml/2006/main" xmlns:thm15="http://schemas.microsoft.com/office/thememl/2012/main" name="Tema de Office">
+<a:theme xmlns:a="http://schemas.openxmlformats.org/drawingml/2006/main" name="Tema de Office">
   <a:themeElements>
     <a:clrScheme name="Office">
       <a:dk1>

</xml_diff>